<commit_message>
Aggiorno descrizioe gruppo, carico prima versione ufficiale documento progettuale
</commit_message>
<xml_diff>
--- a/Documento idea progettuale.docx
+++ b/Documento idea progettuale.docx
@@ -230,7 +230,19 @@
         <w:rPr>
           <w:i/>
         </w:rPr>
-        <w:t>pubblicare e condividere stati personali, commentare quelli dei propri amici, stringere legami di amicizia con gli altri utenti iscritti.</w:t>
+        <w:t xml:space="preserve">pubblicare e condividere </w:t>
+      </w:r>
+      <w:r>
+        <w:rPr>
+          <w:i/>
+        </w:rPr>
+        <w:t xml:space="preserve">post </w:t>
+      </w:r>
+      <w:r>
+        <w:rPr>
+          <w:i/>
+        </w:rPr>
+        <w:t>personali, commentare quelli dei propri amici, stringere legami di amicizia con gli altri utenti iscritti.</w:t>
       </w:r>
     </w:p>
     <w:p>
@@ -2189,212 +2201,6 @@
         <w:rPr>
           <w:rFonts w:ascii="Calibri" w:eastAsia="Calibri" w:hAnsi="Calibri" w:cs="Calibri"/>
         </w:rPr>
-        <w:t>Il sistema mostra la schermata iniziale</w:t>
-      </w:r>
-    </w:p>
-    <w:p>
-      <w:pPr>
-        <w:pStyle w:val="Paragrafoelenco"/>
-        <w:numPr>
-          <w:ilvl w:val="0"/>
-          <w:numId w:val="7"/>
-        </w:numPr>
-        <w:spacing w:after="0"/>
-        <w:contextualSpacing w:val="0"/>
-      </w:pPr>
-      <w:r>
-        <w:t>Creazione di un evento pubblico</w:t>
-      </w:r>
-    </w:p>
-    <w:p>
-      <w:pPr>
-        <w:pStyle w:val="Paragrafoelenco"/>
-        <w:numPr>
-          <w:ilvl w:val="0"/>
-          <w:numId w:val="35"/>
-        </w:numPr>
-        <w:spacing w:after="0"/>
-        <w:contextualSpacing w:val="0"/>
-      </w:pPr>
-      <w:r>
-        <w:t>Il sistema mostra la schermata iniziale</w:t>
-      </w:r>
-    </w:p>
-    <w:p>
-      <w:pPr>
-        <w:pStyle w:val="Paragrafoelenco"/>
-        <w:numPr>
-          <w:ilvl w:val="0"/>
-          <w:numId w:val="35"/>
-        </w:numPr>
-        <w:spacing w:after="0"/>
-        <w:contextualSpacing w:val="0"/>
-      </w:pPr>
-      <w:r>
-        <w:t>L’utente seleziona la voce “Crea Evento”</w:t>
-      </w:r>
-    </w:p>
-    <w:p>
-      <w:pPr>
-        <w:pStyle w:val="Paragrafoelenco"/>
-        <w:numPr>
-          <w:ilvl w:val="0"/>
-          <w:numId w:val="35"/>
-        </w:numPr>
-        <w:spacing w:after="0"/>
-        <w:contextualSpacing w:val="0"/>
-      </w:pPr>
-      <w:r>
-        <w:t>Il sistema mostra la schermata di creazione dell’evento con i dati da immettere [Titolo evento, (Eventuali dettagli e commenti), Data evento, Ora di inizio, Ora di fine]</w:t>
-      </w:r>
-    </w:p>
-    <w:p>
-      <w:pPr>
-        <w:pStyle w:val="Paragrafoelenco"/>
-        <w:numPr>
-          <w:ilvl w:val="0"/>
-          <w:numId w:val="35"/>
-        </w:numPr>
-        <w:spacing w:after="0"/>
-        <w:contextualSpacing w:val="0"/>
-      </w:pPr>
-      <w:r>
-        <w:t>Se l’utente desidera modificare le proprie informazioni preme il tasto 1,</w:t>
-      </w:r>
-    </w:p>
-    <w:p>
-      <w:pPr>
-        <w:pStyle w:val="Paragrafoelenco"/>
-        <w:spacing w:after="0"/>
-        <w:ind w:left="1440"/>
-        <w:contextualSpacing w:val="0"/>
-      </w:pPr>
-      <w:r>
-        <w:t>altrimenti preme il tasto 0</w:t>
-      </w:r>
-    </w:p>
-    <w:p>
-      <w:pPr>
-        <w:pStyle w:val="Paragrafoelenco"/>
-        <w:numPr>
-          <w:ilvl w:val="0"/>
-          <w:numId w:val="36"/>
-        </w:numPr>
-        <w:spacing w:after="0"/>
-        <w:contextualSpacing w:val="0"/>
-      </w:pPr>
-      <w:r>
-        <w:t>[eventuale modifica delle informazioni]</w:t>
-      </w:r>
-    </w:p>
-    <w:p>
-      <w:pPr>
-        <w:pStyle w:val="Paragrafoelenco"/>
-        <w:numPr>
-          <w:ilvl w:val="0"/>
-          <w:numId w:val="36"/>
-        </w:numPr>
-        <w:spacing w:after="0"/>
-        <w:contextualSpacing w:val="0"/>
-      </w:pPr>
-      <w:r>
-        <w:t>Il sistema mostra l’elenco degli amici da invitare</w:t>
-      </w:r>
-    </w:p>
-    <w:p>
-      <w:pPr>
-        <w:pStyle w:val="Paragrafoelenco"/>
-        <w:numPr>
-          <w:ilvl w:val="0"/>
-          <w:numId w:val="36"/>
-        </w:numPr>
-        <w:spacing w:after="0"/>
-        <w:contextualSpacing w:val="0"/>
-      </w:pPr>
-      <w:r>
-        <w:t>L’utente seleziona la persona da aggiungere alla lista degli invitati</w:t>
-      </w:r>
-    </w:p>
-    <w:p>
-      <w:pPr>
-        <w:spacing w:after="0"/>
-        <w:ind w:left="708"/>
-        <w:rPr>
-          <w:i/>
-        </w:rPr>
-      </w:pPr>
-      <w:r>
-        <w:rPr>
-          <w:i/>
-        </w:rPr>
-        <w:t>Il punto g. si ripete fino al termine dell’inserimento degli amici alla lista degli invitati</w:t>
-      </w:r>
-    </w:p>
-    <w:p>
-      <w:pPr>
-        <w:pStyle w:val="Paragrafoelenco"/>
-        <w:numPr>
-          <w:ilvl w:val="0"/>
-          <w:numId w:val="37"/>
-        </w:numPr>
-        <w:spacing w:after="0"/>
-        <w:contextualSpacing w:val="0"/>
-      </w:pPr>
-      <w:r>
-        <w:t>Al termine dell’inserimento</w:t>
-      </w:r>
-      <w:r>
-        <w:t xml:space="preserve"> l’utente preme il tasto 0</w:t>
-      </w:r>
-    </w:p>
-    <w:p>
-      <w:pPr>
-        <w:pStyle w:val="Paragrafoelenco"/>
-        <w:numPr>
-          <w:ilvl w:val="0"/>
-          <w:numId w:val="37"/>
-        </w:numPr>
-        <w:spacing w:after="0"/>
-        <w:contextualSpacing w:val="0"/>
-      </w:pPr>
-      <w:r>
-        <w:t>I</w:t>
-      </w:r>
-      <w:r>
-        <w:t>l sistema mostra l’evento completo con la lista degli invitati</w:t>
-      </w:r>
-    </w:p>
-    <w:p>
-      <w:pPr>
-        <w:pStyle w:val="Paragrafoelenco"/>
-        <w:numPr>
-          <w:ilvl w:val="0"/>
-          <w:numId w:val="37"/>
-        </w:numPr>
-        <w:spacing w:after="0"/>
-        <w:contextualSpacing w:val="0"/>
-      </w:pPr>
-      <w:r>
-        <w:t xml:space="preserve">Il sistema propone all’utente se confermare o no la creazione dell’evento: [Conferma: </w:t>
-      </w:r>
-      <w:r>
-        <w:t xml:space="preserve">L’evento viene pubblicato, Annulla: L’evento viene annullato </w:t>
-      </w:r>
-      <w:r>
-        <w:t>]</w:t>
-      </w:r>
-    </w:p>
-    <w:p>
-      <w:pPr>
-        <w:pStyle w:val="Paragrafoelenco"/>
-        <w:numPr>
-          <w:ilvl w:val="0"/>
-          <w:numId w:val="37"/>
-        </w:numPr>
-        <w:spacing w:after="120"/>
-        <w:contextualSpacing w:val="0"/>
-      </w:pPr>
-      <w:r>
         <w:t>Il sistema mostra la schermata iniziale</w:t>
       </w:r>
     </w:p>
@@ -2716,7 +2522,6 @@
           <w:i/>
           <w:u w:val="single"/>
         </w:rPr>
-        <w:lastRenderedPageBreak/>
         <w:t>(00)</w:t>
       </w:r>
       <w:r>
@@ -2848,20 +2653,6 @@
           <w:ilvl w:val="0"/>
           <w:numId w:val="9"/>
         </w:numPr>
-        <w:spacing w:after="0"/>
-        <w:contextualSpacing w:val="0"/>
-      </w:pPr>
-      <w:r>
-        <w:t>Visualizza eventi</w:t>
-      </w:r>
-    </w:p>
-    <w:p>
-      <w:pPr>
-        <w:pStyle w:val="Paragrafoelenco"/>
-        <w:numPr>
-          <w:ilvl w:val="0"/>
-          <w:numId w:val="9"/>
-        </w:numPr>
         <w:spacing w:after="160"/>
         <w:contextualSpacing w:val="0"/>
       </w:pPr>
@@ -2871,22 +2662,13 @@
     </w:p>
     <w:p>
       <w:pPr>
-        <w:spacing w:after="60"/>
-        <w:rPr>
-          <w:rFonts w:ascii="Calibri" w:eastAsia="Calibri" w:hAnsi="Calibri" w:cs="Calibri"/>
-          <w:i/>
-          <w:u w:val="single"/>
-        </w:rPr>
-      </w:pPr>
-      <w:r>
         <w:rPr>
           <w:rFonts w:ascii="Calibri" w:eastAsia="Calibri" w:hAnsi="Calibri" w:cs="Calibri"/>
           <w:b/>
           <w:i/>
           <w:u w:val="single"/>
         </w:rPr>
-        <w:t xml:space="preserve"> </w:t>
-      </w:r>
+      </w:pPr>
       <w:r>
         <w:rPr>
           <w:rFonts w:ascii="Calibri" w:eastAsia="Calibri" w:hAnsi="Calibri" w:cs="Calibri"/>
@@ -2894,487 +2676,198 @@
           <w:i/>
           <w:u w:val="single"/>
         </w:rPr>
-        <w:t>(00.1)</w:t>
-      </w:r>
-      <w:r>
+        <w:br w:type="page"/>
+      </w:r>
+    </w:p>
+    <w:p>
+      <w:pPr>
+        <w:spacing w:after="60"/>
         <w:rPr>
           <w:rFonts w:ascii="Calibri" w:eastAsia="Calibri" w:hAnsi="Calibri" w:cs="Calibri"/>
           <w:i/>
           <w:u w:val="single"/>
         </w:rPr>
-        <w:t xml:space="preserve"> Gestisci amicizie</w:t>
-      </w:r>
-      <w:r>
-        <w:rPr>
-          <w:rFonts w:ascii="Calibri" w:eastAsia="Calibri" w:hAnsi="Calibri" w:cs="Calibri"/>
-          <w:i/>
-          <w:u w:val="single"/>
-        </w:rPr>
-        <w:t>:</w:t>
-      </w:r>
-    </w:p>
-    <w:p>
-      <w:pPr>
-        <w:spacing w:after="40"/>
-        <w:ind w:left="708"/>
-        <w:rPr>
-          <w:rFonts w:ascii="Calibri" w:eastAsia="Calibri" w:hAnsi="Calibri" w:cs="Calibri"/>
-        </w:rPr>
-      </w:pPr>
-      <w:r>
-        <w:rPr>
-          <w:rFonts w:ascii="Calibri" w:eastAsia="Calibri" w:hAnsi="Calibri" w:cs="Calibri"/>
-        </w:rPr>
-        <w:t>Seleziona la funzione desiderata:</w:t>
-      </w:r>
-    </w:p>
-    <w:p>
-      <w:pPr>
-        <w:pStyle w:val="Paragrafoelenco"/>
-        <w:numPr>
-          <w:ilvl w:val="0"/>
-          <w:numId w:val="29"/>
-        </w:numPr>
-        <w:spacing w:after="20"/>
-        <w:ind w:left="1418"/>
-        <w:rPr>
-          <w:rFonts w:ascii="Calibri" w:eastAsia="Calibri" w:hAnsi="Calibri" w:cs="Calibri"/>
-        </w:rPr>
-      </w:pPr>
-      <w:r>
-        <w:rPr>
-          <w:rFonts w:ascii="Calibri" w:eastAsia="Calibri" w:hAnsi="Calibri" w:cs="Calibri"/>
-        </w:rPr>
-        <w:t>Richiedi amicizia</w:t>
-      </w:r>
-    </w:p>
-    <w:p>
-      <w:pPr>
-        <w:pStyle w:val="Paragrafoelenco"/>
-        <w:numPr>
-          <w:ilvl w:val="0"/>
-          <w:numId w:val="29"/>
-        </w:numPr>
-        <w:spacing w:after="20"/>
-        <w:ind w:left="1418"/>
-        <w:rPr>
-          <w:rFonts w:ascii="Calibri" w:eastAsia="Calibri" w:hAnsi="Calibri" w:cs="Calibri"/>
-        </w:rPr>
-      </w:pPr>
-      <w:r>
-        <w:rPr>
-          <w:rFonts w:ascii="Calibri" w:eastAsia="Calibri" w:hAnsi="Calibri" w:cs="Calibri"/>
-        </w:rPr>
-        <w:t>Accetta/rifiuta amicizia</w:t>
-      </w:r>
-    </w:p>
-    <w:p>
-      <w:pPr>
-        <w:pStyle w:val="Paragrafoelenco"/>
-        <w:numPr>
-          <w:ilvl w:val="0"/>
-          <w:numId w:val="29"/>
-        </w:numPr>
-        <w:spacing w:after="20"/>
-        <w:ind w:left="1418"/>
-        <w:rPr>
-          <w:rFonts w:ascii="Calibri" w:eastAsia="Calibri" w:hAnsi="Calibri" w:cs="Calibri"/>
-        </w:rPr>
-      </w:pPr>
-      <w:r>
-        <w:rPr>
-          <w:rFonts w:ascii="Calibri" w:eastAsia="Calibri" w:hAnsi="Calibri" w:cs="Calibri"/>
-        </w:rPr>
-        <w:t>Cancella amicizia</w:t>
-      </w:r>
-    </w:p>
-    <w:p>
-      <w:pPr>
-        <w:spacing w:after="160"/>
-        <w:ind w:left="708"/>
-        <w:rPr>
-          <w:rFonts w:ascii="Calibri" w:eastAsia="Calibri" w:hAnsi="Calibri" w:cs="Calibri"/>
-        </w:rPr>
-      </w:pPr>
-      <w:r>
-        <w:rPr>
-          <w:rFonts w:ascii="Calibri" w:eastAsia="Calibri" w:hAnsi="Calibri" w:cs="Calibri"/>
-        </w:rPr>
-        <w:t>Premi 0 per tornare alla schermata iniziale. ___</w:t>
-      </w:r>
-    </w:p>
-    <w:p>
-      <w:pPr>
-        <w:spacing w:after="60"/>
-        <w:rPr>
-          <w:i/>
-          <w:u w:val="single"/>
-        </w:rPr>
-      </w:pPr>
-      <w:r>
-        <w:rPr>
+      </w:pPr>
+      <w:r>
+        <w:rPr>
+          <w:rFonts w:ascii="Calibri" w:eastAsia="Calibri" w:hAnsi="Calibri" w:cs="Calibri"/>
           <w:b/>
           <w:i/>
           <w:u w:val="single"/>
         </w:rPr>
-        <w:t>(00.1</w:t>
-      </w:r>
-      <w:r>
-        <w:rPr>
+        <w:lastRenderedPageBreak/>
+        <w:t xml:space="preserve"> </w:t>
+      </w:r>
+      <w:r>
+        <w:rPr>
+          <w:rFonts w:ascii="Calibri" w:eastAsia="Calibri" w:hAnsi="Calibri" w:cs="Calibri"/>
           <w:b/>
           <w:i/>
           <w:u w:val="single"/>
         </w:rPr>
-        <w:t>.1</w:t>
-      </w:r>
+        <w:t>(00.1)</w:t>
+      </w:r>
+      <w:r>
+        <w:rPr>
+          <w:rFonts w:ascii="Calibri" w:eastAsia="Calibri" w:hAnsi="Calibri" w:cs="Calibri"/>
+          <w:i/>
+          <w:u w:val="single"/>
+        </w:rPr>
+        <w:t xml:space="preserve"> Gestisci amicizie</w:t>
+      </w:r>
+      <w:r>
+        <w:rPr>
+          <w:rFonts w:ascii="Calibri" w:eastAsia="Calibri" w:hAnsi="Calibri" w:cs="Calibri"/>
+          <w:i/>
+          <w:u w:val="single"/>
+        </w:rPr>
+        <w:t>:</w:t>
+      </w:r>
+    </w:p>
+    <w:p>
+      <w:pPr>
+        <w:spacing w:after="40"/>
+        <w:ind w:left="708"/>
+        <w:rPr>
+          <w:rFonts w:ascii="Calibri" w:eastAsia="Calibri" w:hAnsi="Calibri" w:cs="Calibri"/>
+        </w:rPr>
+      </w:pPr>
+      <w:r>
+        <w:rPr>
+          <w:rFonts w:ascii="Calibri" w:eastAsia="Calibri" w:hAnsi="Calibri" w:cs="Calibri"/>
+        </w:rPr>
+        <w:t>Seleziona la funzione desiderata:</w:t>
+      </w:r>
+    </w:p>
+    <w:p>
+      <w:pPr>
+        <w:pStyle w:val="Paragrafoelenco"/>
+        <w:numPr>
+          <w:ilvl w:val="0"/>
+          <w:numId w:val="29"/>
+        </w:numPr>
+        <w:spacing w:after="20"/>
+        <w:ind w:left="1418"/>
+        <w:rPr>
+          <w:rFonts w:ascii="Calibri" w:eastAsia="Calibri" w:hAnsi="Calibri" w:cs="Calibri"/>
+        </w:rPr>
+      </w:pPr>
+      <w:r>
+        <w:rPr>
+          <w:rFonts w:ascii="Calibri" w:eastAsia="Calibri" w:hAnsi="Calibri" w:cs="Calibri"/>
+        </w:rPr>
+        <w:t>Richiedi amicizia</w:t>
+      </w:r>
+    </w:p>
+    <w:p>
+      <w:pPr>
+        <w:pStyle w:val="Paragrafoelenco"/>
+        <w:numPr>
+          <w:ilvl w:val="0"/>
+          <w:numId w:val="29"/>
+        </w:numPr>
+        <w:spacing w:after="20"/>
+        <w:ind w:left="1418"/>
+        <w:rPr>
+          <w:rFonts w:ascii="Calibri" w:eastAsia="Calibri" w:hAnsi="Calibri" w:cs="Calibri"/>
+        </w:rPr>
+      </w:pPr>
+      <w:r>
+        <w:rPr>
+          <w:rFonts w:ascii="Calibri" w:eastAsia="Calibri" w:hAnsi="Calibri" w:cs="Calibri"/>
+        </w:rPr>
+        <w:t>Accetta/rifiuta amicizia</w:t>
+      </w:r>
+    </w:p>
+    <w:p>
+      <w:pPr>
+        <w:pStyle w:val="Paragrafoelenco"/>
+        <w:numPr>
+          <w:ilvl w:val="0"/>
+          <w:numId w:val="29"/>
+        </w:numPr>
+        <w:spacing w:after="20"/>
+        <w:ind w:left="1418"/>
+        <w:rPr>
+          <w:rFonts w:ascii="Calibri" w:eastAsia="Calibri" w:hAnsi="Calibri" w:cs="Calibri"/>
+        </w:rPr>
+      </w:pPr>
+      <w:r>
+        <w:rPr>
+          <w:rFonts w:ascii="Calibri" w:eastAsia="Calibri" w:hAnsi="Calibri" w:cs="Calibri"/>
+        </w:rPr>
+        <w:t>Cancella amicizia</w:t>
+      </w:r>
+    </w:p>
+    <w:p>
+      <w:pPr>
+        <w:spacing w:after="160"/>
+        <w:ind w:left="708"/>
+        <w:rPr>
+          <w:rFonts w:ascii="Calibri" w:eastAsia="Calibri" w:hAnsi="Calibri" w:cs="Calibri"/>
+        </w:rPr>
+      </w:pPr>
+      <w:r>
+        <w:rPr>
+          <w:rFonts w:ascii="Calibri" w:eastAsia="Calibri" w:hAnsi="Calibri" w:cs="Calibri"/>
+        </w:rPr>
+        <w:t>Premi 0 per tornare alla schermata iniziale. ___</w:t>
+      </w:r>
+    </w:p>
+    <w:p>
+      <w:pPr>
+        <w:spacing w:after="60"/>
+        <w:rPr>
+          <w:i/>
+          <w:u w:val="single"/>
+        </w:rPr>
+      </w:pPr>
       <w:r>
         <w:rPr>
           <w:b/>
           <w:i/>
           <w:u w:val="single"/>
         </w:rPr>
-        <w:t>)</w:t>
-      </w:r>
-      <w:r>
-        <w:rPr>
-          <w:i/>
-          <w:u w:val="single"/>
-        </w:rPr>
-        <w:t xml:space="preserve"> Richiedi amicizia:</w:t>
-      </w:r>
-    </w:p>
-    <w:p>
-      <w:pPr>
-        <w:spacing w:after="40"/>
-        <w:ind w:left="708"/>
-      </w:pPr>
-      <w:r>
-        <w:t>Utenti iscritti:</w:t>
-      </w:r>
-    </w:p>
-    <w:p>
-      <w:pPr>
-        <w:numPr>
-          <w:ilvl w:val="0"/>
-          <w:numId w:val="31"/>
-        </w:numPr>
-        <w:spacing w:after="20"/>
-        <w:ind w:left="1428" w:hanging="360"/>
-        <w:rPr>
-          <w:rFonts w:ascii="Calibri" w:eastAsia="Calibri" w:hAnsi="Calibri" w:cs="Calibri"/>
-        </w:rPr>
-      </w:pPr>
-      <w:r>
-        <w:rPr>
-          <w:rFonts w:ascii="Calibri" w:eastAsia="Calibri" w:hAnsi="Calibri" w:cs="Calibri"/>
-        </w:rPr>
-        <w:t>#1 [Nome cognome]</w:t>
-      </w:r>
-    </w:p>
-    <w:p>
-      <w:pPr>
-        <w:numPr>
-          <w:ilvl w:val="0"/>
-          <w:numId w:val="31"/>
-        </w:numPr>
-        <w:spacing w:after="20"/>
-        <w:ind w:left="1428" w:hanging="360"/>
-        <w:rPr>
-          <w:rFonts w:ascii="Calibri" w:eastAsia="Calibri" w:hAnsi="Calibri" w:cs="Calibri"/>
-        </w:rPr>
-      </w:pPr>
-      <w:r>
-        <w:rPr>
-          <w:rFonts w:ascii="Calibri" w:eastAsia="Calibri" w:hAnsi="Calibri" w:cs="Calibri"/>
-        </w:rPr>
-        <w:t>#2 [Nome cognome]</w:t>
-      </w:r>
-    </w:p>
-    <w:p>
-      <w:pPr>
-        <w:numPr>
-          <w:ilvl w:val="0"/>
-          <w:numId w:val="31"/>
-        </w:numPr>
-        <w:spacing w:after="20"/>
-        <w:ind w:left="1428" w:hanging="360"/>
-        <w:rPr>
-          <w:rFonts w:ascii="Calibri" w:eastAsia="Calibri" w:hAnsi="Calibri" w:cs="Calibri"/>
-        </w:rPr>
-      </w:pPr>
-      <w:r>
-        <w:rPr>
-          <w:rFonts w:ascii="Calibri" w:eastAsia="Calibri" w:hAnsi="Calibri" w:cs="Calibri"/>
-        </w:rPr>
-        <w:t>[…]</w:t>
-      </w:r>
-    </w:p>
-    <w:p>
-      <w:pPr>
-        <w:numPr>
-          <w:ilvl w:val="0"/>
-          <w:numId w:val="31"/>
-        </w:numPr>
-        <w:spacing w:after="120"/>
-        <w:ind w:left="1428" w:hanging="360"/>
-        <w:rPr>
-          <w:rFonts w:ascii="Calibri" w:eastAsia="Calibri" w:hAnsi="Calibri" w:cs="Calibri"/>
-        </w:rPr>
-      </w:pPr>
-      <w:proofErr w:type="spellStart"/>
-      <w:r>
-        <w:rPr>
-          <w:rFonts w:ascii="Calibri" w:eastAsia="Calibri" w:hAnsi="Calibri" w:cs="Calibri"/>
-        </w:rPr>
-        <w:t>#N</w:t>
-      </w:r>
-      <w:proofErr w:type="spellEnd"/>
-      <w:r>
-        <w:rPr>
-          <w:rFonts w:ascii="Calibri" w:eastAsia="Calibri" w:hAnsi="Calibri" w:cs="Calibri"/>
-        </w:rPr>
-        <w:t xml:space="preserve"> [Nome cognome]</w:t>
-      </w:r>
-    </w:p>
-    <w:p>
-      <w:pPr>
-        <w:spacing w:after="20"/>
-        <w:ind w:left="708"/>
-      </w:pPr>
-      <w:r>
-        <w:t>Inserisci il numero di ogni utente a cui chiedere l’amicizia.</w:t>
-      </w:r>
-    </w:p>
-    <w:p>
-      <w:pPr>
-        <w:spacing w:after="160"/>
-        <w:ind w:left="708"/>
-      </w:pPr>
-      <w:bookmarkStart w:id="0" w:name="_GoBack"/>
-      <w:bookmarkEnd w:id="0"/>
-      <w:r>
-        <w:t>per tornare alla schermata iniziale premi 0</w:t>
-      </w:r>
-      <w:r>
-        <w:t>. ___</w:t>
-      </w:r>
-    </w:p>
-    <w:p>
-      <w:pPr>
-        <w:spacing w:after="60"/>
-        <w:rPr>
-          <w:rFonts w:ascii="Calibri" w:eastAsia="Calibri" w:hAnsi="Calibri" w:cs="Calibri"/>
-          <w:i/>
-          <w:u w:val="single"/>
-        </w:rPr>
-      </w:pPr>
-      <w:r>
-        <w:rPr>
-          <w:rFonts w:ascii="Calibri" w:eastAsia="Calibri" w:hAnsi="Calibri" w:cs="Calibri"/>
+        <w:t>(00.1</w:t>
+      </w:r>
+      <w:r>
+        <w:rPr>
           <w:b/>
           <w:i/>
           <w:u w:val="single"/>
         </w:rPr>
-        <w:t>(00.1.2)</w:t>
-      </w:r>
-      <w:r>
-        <w:rPr>
-          <w:rFonts w:ascii="Calibri" w:eastAsia="Calibri" w:hAnsi="Calibri" w:cs="Calibri"/>
-          <w:i/>
-          <w:u w:val="single"/>
-        </w:rPr>
-        <w:t xml:space="preserve"> Accetta/rifiuta amicizie:</w:t>
-      </w:r>
-    </w:p>
-    <w:p>
-      <w:pPr>
-        <w:spacing w:after="40"/>
-        <w:ind w:left="708"/>
-        <w:rPr>
-          <w:rFonts w:ascii="Calibri" w:eastAsia="Calibri" w:hAnsi="Calibri" w:cs="Calibri"/>
-        </w:rPr>
-      </w:pPr>
-      <w:r>
-        <w:rPr>
-          <w:rFonts w:ascii="Calibri" w:eastAsia="Calibri" w:hAnsi="Calibri" w:cs="Calibri"/>
-        </w:rPr>
-        <w:t>Amicizie in attesa di risposta:</w:t>
-      </w:r>
-    </w:p>
-    <w:p>
-      <w:pPr>
-        <w:numPr>
-          <w:ilvl w:val="0"/>
-          <w:numId w:val="31"/>
-        </w:numPr>
-        <w:spacing w:after="20"/>
-        <w:ind w:left="1428" w:hanging="360"/>
-        <w:rPr>
-          <w:rFonts w:ascii="Calibri" w:eastAsia="Calibri" w:hAnsi="Calibri" w:cs="Calibri"/>
-        </w:rPr>
-      </w:pPr>
-      <w:r>
-        <w:rPr>
-          <w:rFonts w:ascii="Calibri" w:eastAsia="Calibri" w:hAnsi="Calibri" w:cs="Calibri"/>
-        </w:rPr>
-        <w:t>#1 [Nome cognome]</w:t>
-      </w:r>
-    </w:p>
-    <w:p>
-      <w:pPr>
-        <w:numPr>
-          <w:ilvl w:val="0"/>
-          <w:numId w:val="31"/>
-        </w:numPr>
-        <w:spacing w:after="20"/>
-        <w:ind w:left="1428" w:hanging="360"/>
-        <w:rPr>
-          <w:rFonts w:ascii="Calibri" w:eastAsia="Calibri" w:hAnsi="Calibri" w:cs="Calibri"/>
-        </w:rPr>
-      </w:pPr>
-      <w:r>
-        <w:rPr>
-          <w:rFonts w:ascii="Calibri" w:eastAsia="Calibri" w:hAnsi="Calibri" w:cs="Calibri"/>
-        </w:rPr>
-        <w:t>#2 [Nome cognome]</w:t>
-      </w:r>
-    </w:p>
-    <w:p>
-      <w:pPr>
-        <w:numPr>
-          <w:ilvl w:val="0"/>
-          <w:numId w:val="31"/>
-        </w:numPr>
-        <w:spacing w:after="20"/>
-        <w:ind w:left="1428" w:hanging="360"/>
-        <w:rPr>
-          <w:rFonts w:ascii="Calibri" w:eastAsia="Calibri" w:hAnsi="Calibri" w:cs="Calibri"/>
-        </w:rPr>
-      </w:pPr>
-      <w:r>
-        <w:rPr>
-          <w:rFonts w:ascii="Calibri" w:eastAsia="Calibri" w:hAnsi="Calibri" w:cs="Calibri"/>
-        </w:rPr>
-        <w:t>[…]</w:t>
-      </w:r>
-    </w:p>
-    <w:p>
-      <w:pPr>
-        <w:numPr>
-          <w:ilvl w:val="0"/>
-          <w:numId w:val="31"/>
-        </w:numPr>
-        <w:spacing w:after="120"/>
-        <w:ind w:left="1428" w:hanging="360"/>
-        <w:rPr>
-          <w:rFonts w:ascii="Calibri" w:eastAsia="Calibri" w:hAnsi="Calibri" w:cs="Calibri"/>
-        </w:rPr>
-      </w:pPr>
-      <w:proofErr w:type="spellStart"/>
-      <w:r>
-        <w:rPr>
-          <w:rFonts w:ascii="Calibri" w:eastAsia="Calibri" w:hAnsi="Calibri" w:cs="Calibri"/>
-        </w:rPr>
-        <w:t>#N</w:t>
-      </w:r>
-      <w:proofErr w:type="spellEnd"/>
-      <w:r>
-        <w:rPr>
-          <w:rFonts w:ascii="Calibri" w:eastAsia="Calibri" w:hAnsi="Calibri" w:cs="Calibri"/>
-        </w:rPr>
-        <w:t xml:space="preserve"> [Nome cognome]</w:t>
-      </w:r>
-    </w:p>
-    <w:p>
-      <w:pPr>
-        <w:spacing w:after="20"/>
-        <w:ind w:left="708"/>
-        <w:rPr>
-          <w:rFonts w:ascii="Calibri" w:eastAsia="Calibri" w:hAnsi="Calibri" w:cs="Calibri"/>
-        </w:rPr>
-      </w:pPr>
-      <w:r>
-        <w:rPr>
-          <w:rFonts w:ascii="Calibri" w:eastAsia="Calibri" w:hAnsi="Calibri" w:cs="Calibri"/>
-        </w:rPr>
-        <w:t>Inserisci il numero dell'utente che si desidera selezionare,</w:t>
-      </w:r>
-    </w:p>
-    <w:p>
-      <w:pPr>
-        <w:spacing w:after="160"/>
-        <w:ind w:left="708"/>
-        <w:rPr>
-          <w:rFonts w:ascii="Calibri" w:eastAsia="Calibri" w:hAnsi="Calibri" w:cs="Calibri"/>
-        </w:rPr>
-      </w:pPr>
-      <w:r>
-        <w:rPr>
-          <w:rFonts w:ascii="Calibri" w:eastAsia="Calibri" w:hAnsi="Calibri" w:cs="Calibri"/>
-        </w:rPr>
-        <w:t>per tornare alla schermata iniziale premi 0. ___</w:t>
-      </w:r>
-    </w:p>
-    <w:p>
-      <w:pPr>
-        <w:spacing w:after="60"/>
-        <w:rPr>
-          <w:rFonts w:ascii="Calibri" w:eastAsia="Calibri" w:hAnsi="Calibri" w:cs="Calibri"/>
-        </w:rPr>
-      </w:pPr>
-      <w:r>
-        <w:rPr>
-          <w:rFonts w:ascii="Calibri" w:eastAsia="Calibri" w:hAnsi="Calibri" w:cs="Calibri"/>
+        <w:t>.1</w:t>
+      </w:r>
+      <w:r>
+        <w:rPr>
           <w:b/>
           <w:i/>
           <w:u w:val="single"/>
         </w:rPr>
-        <w:t>(00.1.2.1)</w:t>
-      </w:r>
-      <w:r>
-        <w:rPr>
-          <w:rFonts w:ascii="Calibri" w:eastAsia="Calibri" w:hAnsi="Calibri" w:cs="Calibri"/>
+        <w:t>)</w:t>
+      </w:r>
+      <w:r>
+        <w:rPr>
           <w:i/>
           <w:u w:val="single"/>
         </w:rPr>
-        <w:t xml:space="preserve"> Accetta/rifiuta amicizie:</w:t>
-      </w:r>
-    </w:p>
-    <w:p>
-      <w:pPr>
-        <w:spacing w:after="20"/>
-        <w:rPr>
-          <w:rFonts w:ascii="Calibri" w:eastAsia="Calibri" w:hAnsi="Calibri" w:cs="Calibri"/>
-        </w:rPr>
-      </w:pPr>
-      <w:r>
-        <w:rPr>
-          <w:rFonts w:ascii="Calibri" w:eastAsia="Calibri" w:hAnsi="Calibri" w:cs="Calibri"/>
-        </w:rPr>
-        <w:tab/>
-        <w:t>Selezionare l'opzione da eseguire per la richiesta di amicizia pervenuta:</w:t>
-      </w:r>
-    </w:p>
-    <w:p>
-      <w:pPr>
-        <w:spacing w:after="20"/>
-        <w:rPr>
-          <w:rFonts w:ascii="Calibri" w:eastAsia="Calibri" w:hAnsi="Calibri" w:cs="Calibri"/>
-        </w:rPr>
-      </w:pPr>
-      <w:r>
-        <w:rPr>
-          <w:rFonts w:ascii="Calibri" w:eastAsia="Calibri" w:hAnsi="Calibri" w:cs="Calibri"/>
-        </w:rPr>
-        <w:tab/>
-        <w:t>#1 [Nome cognome]</w:t>
+        <w:t xml:space="preserve"> Richiedi amicizia:</w:t>
+      </w:r>
+    </w:p>
+    <w:p>
+      <w:pPr>
+        <w:spacing w:after="40"/>
+        <w:ind w:left="708"/>
+      </w:pPr>
+      <w:r>
+        <w:t>Utenti iscritti:</w:t>
       </w:r>
     </w:p>
     <w:p>
       <w:pPr>
         <w:numPr>
           <w:ilvl w:val="0"/>
-          <w:numId w:val="32"/>
+          <w:numId w:val="31"/>
         </w:numPr>
         <w:spacing w:after="20"/>
         <w:ind w:left="1428" w:hanging="360"/>
@@ -3386,14 +2879,14 @@
         <w:rPr>
           <w:rFonts w:ascii="Calibri" w:eastAsia="Calibri" w:hAnsi="Calibri" w:cs="Calibri"/>
         </w:rPr>
-        <w:t>Visualizza bacheca utente (schermata 00.5.X.1)</w:t>
+        <w:t>#1 [Nome cognome]</w:t>
       </w:r>
     </w:p>
     <w:p>
       <w:pPr>
         <w:numPr>
           <w:ilvl w:val="0"/>
-          <w:numId w:val="32"/>
+          <w:numId w:val="31"/>
         </w:numPr>
         <w:spacing w:after="20"/>
         <w:ind w:left="1428" w:hanging="360"/>
@@ -3405,14 +2898,14 @@
         <w:rPr>
           <w:rFonts w:ascii="Calibri" w:eastAsia="Calibri" w:hAnsi="Calibri" w:cs="Calibri"/>
         </w:rPr>
-        <w:t>Visualizza profilo utente (schermata 00.5.X.2)</w:t>
+        <w:t>#2 [Nome cognome]</w:t>
       </w:r>
     </w:p>
     <w:p>
       <w:pPr>
         <w:numPr>
           <w:ilvl w:val="0"/>
-          <w:numId w:val="32"/>
+          <w:numId w:val="31"/>
         </w:numPr>
         <w:spacing w:after="20"/>
         <w:ind w:left="1428" w:hanging="360"/>
@@ -3424,60 +2917,57 @@
         <w:rPr>
           <w:rFonts w:ascii="Calibri" w:eastAsia="Calibri" w:hAnsi="Calibri" w:cs="Calibri"/>
         </w:rPr>
-        <w:t>Accetta amicizia</w:t>
+        <w:t>[…]</w:t>
       </w:r>
     </w:p>
     <w:p>
       <w:pPr>
         <w:numPr>
           <w:ilvl w:val="0"/>
-          <w:numId w:val="32"/>
-        </w:numPr>
+          <w:numId w:val="31"/>
+        </w:numPr>
+        <w:spacing w:after="120"/>
+        <w:ind w:left="1428" w:hanging="360"/>
+        <w:rPr>
+          <w:rFonts w:ascii="Calibri" w:eastAsia="Calibri" w:hAnsi="Calibri" w:cs="Calibri"/>
+        </w:rPr>
+      </w:pPr>
+      <w:proofErr w:type="spellStart"/>
+      <w:r>
+        <w:rPr>
+          <w:rFonts w:ascii="Calibri" w:eastAsia="Calibri" w:hAnsi="Calibri" w:cs="Calibri"/>
+        </w:rPr>
+        <w:t>#N</w:t>
+      </w:r>
+      <w:proofErr w:type="spellEnd"/>
+      <w:r>
+        <w:rPr>
+          <w:rFonts w:ascii="Calibri" w:eastAsia="Calibri" w:hAnsi="Calibri" w:cs="Calibri"/>
+        </w:rPr>
+        <w:t xml:space="preserve"> [Nome cognome]</w:t>
+      </w:r>
+    </w:p>
+    <w:p>
+      <w:pPr>
         <w:spacing w:after="20"/>
-        <w:ind w:left="1428" w:hanging="360"/>
-        <w:rPr>
-          <w:rFonts w:ascii="Calibri" w:eastAsia="Calibri" w:hAnsi="Calibri" w:cs="Calibri"/>
-        </w:rPr>
-      </w:pPr>
-      <w:r>
-        <w:rPr>
-          <w:rFonts w:ascii="Calibri" w:eastAsia="Calibri" w:hAnsi="Calibri" w:cs="Calibri"/>
-        </w:rPr>
-        <w:t>Rifiuta amicizia</w:t>
-      </w:r>
-    </w:p>
-    <w:p>
-      <w:pPr>
-        <w:numPr>
-          <w:ilvl w:val="0"/>
-          <w:numId w:val="32"/>
-        </w:numPr>
-        <w:spacing w:after="20"/>
-        <w:ind w:left="1428" w:hanging="360"/>
-        <w:rPr>
-          <w:rFonts w:ascii="Calibri" w:eastAsia="Calibri" w:hAnsi="Calibri" w:cs="Calibri"/>
-        </w:rPr>
-      </w:pPr>
-      <w:r>
-        <w:rPr>
-          <w:rFonts w:ascii="Calibri" w:eastAsia="Calibri" w:hAnsi="Calibri" w:cs="Calibri"/>
-        </w:rPr>
-        <w:t>Torna alla schermata precedente</w:t>
+        <w:ind w:left="708"/>
+      </w:pPr>
+      <w:r>
+        <w:t>Inserisci il numero di ogni utente a cui chiedere l’amicizia.</w:t>
       </w:r>
     </w:p>
     <w:p>
       <w:pPr>
         <w:spacing w:after="160"/>
         <w:ind w:left="708"/>
-        <w:rPr>
-          <w:rFonts w:ascii="Calibri" w:eastAsia="Calibri" w:hAnsi="Calibri" w:cs="Calibri"/>
-        </w:rPr>
-      </w:pPr>
-      <w:r>
-        <w:rPr>
-          <w:rFonts w:ascii="Calibri" w:eastAsia="Calibri" w:hAnsi="Calibri" w:cs="Calibri"/>
-        </w:rPr>
-        <w:t>Per tornare alla schermata iniziale premi 0. ___</w:t>
+      </w:pPr>
+      <w:bookmarkStart w:id="0" w:name="_GoBack"/>
+      <w:bookmarkEnd w:id="0"/>
+      <w:r>
+        <w:t>per tornare alla schermata iniziale premi 0</w:t>
+      </w:r>
+      <w:r>
+        <w:t>. ___</w:t>
       </w:r>
     </w:p>
     <w:p>
@@ -3496,8 +2986,7 @@
           <w:i/>
           <w:u w:val="single"/>
         </w:rPr>
-        <w:lastRenderedPageBreak/>
-        <w:t>(00.1.3)</w:t>
+        <w:t>(00.1.2)</w:t>
       </w:r>
       <w:r>
         <w:rPr>
@@ -3505,7 +2994,7 @@
           <w:i/>
           <w:u w:val="single"/>
         </w:rPr>
-        <w:t xml:space="preserve"> Cancella amicizie:</w:t>
+        <w:t xml:space="preserve"> Accetta/rifiuta amicizie:</w:t>
       </w:r>
     </w:p>
     <w:p>
@@ -3520,14 +3009,14 @@
         <w:rPr>
           <w:rFonts w:ascii="Calibri" w:eastAsia="Calibri" w:hAnsi="Calibri" w:cs="Calibri"/>
         </w:rPr>
-        <w:t>Utenti iscritti:</w:t>
+        <w:t>Amicizie in attesa di risposta:</w:t>
       </w:r>
     </w:p>
     <w:p>
       <w:pPr>
         <w:numPr>
           <w:ilvl w:val="0"/>
-          <w:numId w:val="33"/>
+          <w:numId w:val="31"/>
         </w:numPr>
         <w:spacing w:after="20"/>
         <w:ind w:left="1428" w:hanging="360"/>
@@ -3546,7 +3035,7 @@
       <w:pPr>
         <w:numPr>
           <w:ilvl w:val="0"/>
-          <w:numId w:val="33"/>
+          <w:numId w:val="31"/>
         </w:numPr>
         <w:spacing w:after="20"/>
         <w:ind w:left="1428" w:hanging="360"/>
@@ -3565,7 +3054,7 @@
       <w:pPr>
         <w:numPr>
           <w:ilvl w:val="0"/>
-          <w:numId w:val="33"/>
+          <w:numId w:val="31"/>
         </w:numPr>
         <w:spacing w:after="20"/>
         <w:ind w:left="1428" w:hanging="360"/>
@@ -3584,7 +3073,7 @@
       <w:pPr>
         <w:numPr>
           <w:ilvl w:val="0"/>
-          <w:numId w:val="33"/>
+          <w:numId w:val="31"/>
         </w:numPr>
         <w:spacing w:after="120"/>
         <w:ind w:left="1428" w:hanging="360"/>
@@ -3619,22 +3108,7 @@
         <w:rPr>
           <w:rFonts w:ascii="Calibri" w:eastAsia="Calibri" w:hAnsi="Calibri" w:cs="Calibri"/>
         </w:rPr>
-        <w:t xml:space="preserve">Inserisci il numero di ogni utente da togliere dagli amici, </w:t>
-      </w:r>
-    </w:p>
-    <w:p>
-      <w:pPr>
-        <w:spacing w:after="20"/>
-        <w:ind w:left="708"/>
-        <w:rPr>
-          <w:rFonts w:ascii="Calibri" w:eastAsia="Calibri" w:hAnsi="Calibri" w:cs="Calibri"/>
-        </w:rPr>
-      </w:pPr>
-      <w:r>
-        <w:rPr>
-          <w:rFonts w:ascii="Calibri" w:eastAsia="Calibri" w:hAnsi="Calibri" w:cs="Calibri"/>
-        </w:rPr>
-        <w:t>in seguito premere 1 per confermare,</w:t>
+        <w:t>Inserisci il numero dell'utente che si desidera selezionare,</w:t>
       </w:r>
     </w:p>
     <w:p>
@@ -3649,7 +3123,7 @@
         <w:rPr>
           <w:rFonts w:ascii="Calibri" w:eastAsia="Calibri" w:hAnsi="Calibri" w:cs="Calibri"/>
         </w:rPr>
-        <w:t>Per annullare e tornare alla schermata iniziale premi 0. ___</w:t>
+        <w:t>per tornare alla schermata iniziale premi 0. ___</w:t>
       </w:r>
     </w:p>
     <w:p>
@@ -3657,8 +3131,6 @@
         <w:spacing w:after="60"/>
         <w:rPr>
           <w:rFonts w:ascii="Calibri" w:eastAsia="Calibri" w:hAnsi="Calibri" w:cs="Calibri"/>
-          <w:i/>
-          <w:u w:val="single"/>
         </w:rPr>
       </w:pPr>
       <w:r>
@@ -3668,7 +3140,7 @@
           <w:i/>
           <w:u w:val="single"/>
         </w:rPr>
-        <w:t>(00.2)</w:t>
+        <w:t>(00.1.2.1)</w:t>
       </w:r>
       <w:r>
         <w:rPr>
@@ -3676,180 +3148,132 @@
           <w:i/>
           <w:u w:val="single"/>
         </w:rPr>
-        <w:t xml:space="preserve"> Visualizza i post degli amici</w:t>
-      </w:r>
-    </w:p>
-    <w:p>
-      <w:pPr>
-        <w:spacing w:after="100"/>
-        <w:ind w:left="708"/>
-        <w:rPr>
-          <w:rFonts w:ascii="Calibri" w:eastAsia="Calibri" w:hAnsi="Calibri" w:cs="Calibri"/>
-        </w:rPr>
-      </w:pPr>
-      <w:r>
-        <w:rPr>
-          <w:rFonts w:ascii="Calibri" w:eastAsia="Calibri" w:hAnsi="Calibri" w:cs="Calibri"/>
-        </w:rPr>
-        <w:t>Post degli amici:</w:t>
-      </w:r>
-    </w:p>
-    <w:p>
-      <w:pPr>
-        <w:spacing w:after="0"/>
-        <w:ind w:left="708"/>
-        <w:rPr>
-          <w:rFonts w:ascii="Calibri" w:eastAsia="Calibri" w:hAnsi="Calibri" w:cs="Calibri"/>
-        </w:rPr>
-      </w:pPr>
-      <w:r>
-        <w:rPr>
-          <w:rFonts w:ascii="Calibri" w:eastAsia="Calibri" w:hAnsi="Calibri" w:cs="Calibri"/>
-        </w:rPr>
+        <w:t xml:space="preserve"> Accetta/rifiuta amicizie:</w:t>
+      </w:r>
+    </w:p>
+    <w:p>
+      <w:pPr>
+        <w:spacing w:after="20"/>
+        <w:rPr>
+          <w:rFonts w:ascii="Calibri" w:eastAsia="Calibri" w:hAnsi="Calibri" w:cs="Calibri"/>
+        </w:rPr>
+      </w:pPr>
+      <w:r>
+        <w:rPr>
+          <w:rFonts w:ascii="Calibri" w:eastAsia="Calibri" w:hAnsi="Calibri" w:cs="Calibri"/>
+        </w:rPr>
+        <w:tab/>
+        <w:t>Selezionare l'opzione da eseguire per la richiesta di amicizia pervenuta:</w:t>
+      </w:r>
+    </w:p>
+    <w:p>
+      <w:pPr>
+        <w:spacing w:after="20"/>
+        <w:rPr>
+          <w:rFonts w:ascii="Calibri" w:eastAsia="Calibri" w:hAnsi="Calibri" w:cs="Calibri"/>
+        </w:rPr>
+      </w:pPr>
+      <w:r>
+        <w:rPr>
+          <w:rFonts w:ascii="Calibri" w:eastAsia="Calibri" w:hAnsi="Calibri" w:cs="Calibri"/>
+        </w:rPr>
+        <w:tab/>
         <w:t>#1 [Nome cognome]</w:t>
       </w:r>
     </w:p>
     <w:p>
       <w:pPr>
-        <w:spacing w:after="0"/>
-        <w:ind w:left="708"/>
-        <w:rPr>
-          <w:rFonts w:ascii="Calibri" w:eastAsia="Calibri" w:hAnsi="Calibri" w:cs="Calibri"/>
-        </w:rPr>
-      </w:pPr>
-      <w:r>
-        <w:rPr>
-          <w:rFonts w:ascii="Calibri" w:eastAsia="Calibri" w:hAnsi="Calibri" w:cs="Calibri"/>
-        </w:rPr>
-        <w:t>[Testo del post]</w:t>
-      </w:r>
-    </w:p>
-    <w:p>
-      <w:pPr>
-        <w:spacing w:after="120"/>
-        <w:ind w:left="708"/>
-        <w:rPr>
-          <w:rFonts w:ascii="Calibri" w:eastAsia="Calibri" w:hAnsi="Calibri" w:cs="Calibri"/>
-        </w:rPr>
-      </w:pPr>
-      <w:r>
-        <w:rPr>
-          <w:rFonts w:ascii="Calibri" w:eastAsia="Calibri" w:hAnsi="Calibri" w:cs="Calibri"/>
-        </w:rPr>
-        <w:t>[Commenti]</w:t>
-      </w:r>
-    </w:p>
-    <w:p>
-      <w:pPr>
-        <w:spacing w:after="0"/>
-        <w:ind w:left="708"/>
-        <w:rPr>
-          <w:rFonts w:ascii="Calibri" w:eastAsia="Calibri" w:hAnsi="Calibri" w:cs="Calibri"/>
-        </w:rPr>
-      </w:pPr>
-      <w:r>
-        <w:rPr>
-          <w:rFonts w:ascii="Calibri" w:eastAsia="Calibri" w:hAnsi="Calibri" w:cs="Calibri"/>
-        </w:rPr>
-        <w:t>#2 [Nome cognome]</w:t>
-      </w:r>
-    </w:p>
-    <w:p>
-      <w:pPr>
-        <w:spacing w:after="0"/>
-        <w:ind w:left="708"/>
-        <w:rPr>
-          <w:rFonts w:ascii="Calibri" w:eastAsia="Calibri" w:hAnsi="Calibri" w:cs="Calibri"/>
-        </w:rPr>
-      </w:pPr>
-      <w:r>
-        <w:rPr>
-          <w:rFonts w:ascii="Calibri" w:eastAsia="Calibri" w:hAnsi="Calibri" w:cs="Calibri"/>
-        </w:rPr>
-        <w:t>[Testo del post]</w:t>
-      </w:r>
-    </w:p>
-    <w:p>
-      <w:pPr>
-        <w:spacing w:after="120"/>
-        <w:ind w:left="708"/>
-        <w:rPr>
-          <w:rFonts w:ascii="Calibri" w:eastAsia="Calibri" w:hAnsi="Calibri" w:cs="Calibri"/>
-        </w:rPr>
-      </w:pPr>
-      <w:r>
-        <w:rPr>
-          <w:rFonts w:ascii="Calibri" w:eastAsia="Calibri" w:hAnsi="Calibri" w:cs="Calibri"/>
-        </w:rPr>
-        <w:t>[Commenti]</w:t>
-      </w:r>
-    </w:p>
-    <w:p>
-      <w:pPr>
-        <w:spacing w:after="0"/>
-        <w:ind w:left="708"/>
-        <w:rPr>
-          <w:rFonts w:ascii="Calibri" w:eastAsia="Calibri" w:hAnsi="Calibri" w:cs="Calibri"/>
-        </w:rPr>
-      </w:pPr>
-      <w:proofErr w:type="spellStart"/>
-      <w:r>
-        <w:rPr>
-          <w:rFonts w:ascii="Calibri" w:eastAsia="Calibri" w:hAnsi="Calibri" w:cs="Calibri"/>
-        </w:rPr>
-        <w:t>#N</w:t>
-      </w:r>
-      <w:proofErr w:type="spellEnd"/>
-      <w:r>
-        <w:rPr>
-          <w:rFonts w:ascii="Calibri" w:eastAsia="Calibri" w:hAnsi="Calibri" w:cs="Calibri"/>
-        </w:rPr>
-        <w:t xml:space="preserve"> [Nome cognome]</w:t>
-      </w:r>
-    </w:p>
-    <w:p>
-      <w:pPr>
-        <w:spacing w:after="0"/>
-        <w:ind w:left="708"/>
-        <w:rPr>
-          <w:rFonts w:ascii="Calibri" w:eastAsia="Calibri" w:hAnsi="Calibri" w:cs="Calibri"/>
-        </w:rPr>
-      </w:pPr>
-      <w:r>
-        <w:rPr>
-          <w:rFonts w:ascii="Calibri" w:eastAsia="Calibri" w:hAnsi="Calibri" w:cs="Calibri"/>
-        </w:rPr>
-        <w:t>[Testo del post]</w:t>
-      </w:r>
-    </w:p>
-    <w:p>
-      <w:pPr>
-        <w:spacing w:after="120"/>
-        <w:ind w:left="708"/>
-        <w:rPr>
-          <w:rFonts w:ascii="Calibri" w:eastAsia="Calibri" w:hAnsi="Calibri" w:cs="Calibri"/>
-        </w:rPr>
-      </w:pPr>
-      <w:r>
-        <w:rPr>
-          <w:rFonts w:ascii="Calibri" w:eastAsia="Calibri" w:hAnsi="Calibri" w:cs="Calibri"/>
-        </w:rPr>
-        <w:t>[Commenti]</w:t>
-      </w:r>
-    </w:p>
-    <w:p>
-      <w:pPr>
+        <w:numPr>
+          <w:ilvl w:val="0"/>
+          <w:numId w:val="32"/>
+        </w:numPr>
         <w:spacing w:after="20"/>
-        <w:ind w:left="708"/>
-        <w:rPr>
-          <w:rFonts w:ascii="Calibri" w:eastAsia="Calibri" w:hAnsi="Calibri" w:cs="Calibri"/>
-        </w:rPr>
-      </w:pPr>
-      <w:r>
-        <w:rPr>
-          <w:rFonts w:ascii="Calibri" w:eastAsia="Calibri" w:hAnsi="Calibri" w:cs="Calibri"/>
-        </w:rPr>
-        <w:t>Per commentare un post digitarne il numero,</w:t>
+        <w:ind w:left="1428" w:hanging="360"/>
+        <w:rPr>
+          <w:rFonts w:ascii="Calibri" w:eastAsia="Calibri" w:hAnsi="Calibri" w:cs="Calibri"/>
+        </w:rPr>
+      </w:pPr>
+      <w:r>
+        <w:rPr>
+          <w:rFonts w:ascii="Calibri" w:eastAsia="Calibri" w:hAnsi="Calibri" w:cs="Calibri"/>
+        </w:rPr>
+        <w:t>Visualizza bacheca utente (schermata 00.5.X.1)</w:t>
+      </w:r>
+    </w:p>
+    <w:p>
+      <w:pPr>
+        <w:numPr>
+          <w:ilvl w:val="0"/>
+          <w:numId w:val="32"/>
+        </w:numPr>
+        <w:spacing w:after="20"/>
+        <w:ind w:left="1428" w:hanging="360"/>
+        <w:rPr>
+          <w:rFonts w:ascii="Calibri" w:eastAsia="Calibri" w:hAnsi="Calibri" w:cs="Calibri"/>
+        </w:rPr>
+      </w:pPr>
+      <w:r>
+        <w:rPr>
+          <w:rFonts w:ascii="Calibri" w:eastAsia="Calibri" w:hAnsi="Calibri" w:cs="Calibri"/>
+        </w:rPr>
+        <w:t>Visualizza profilo utente (schermata 00.5.X.2)</w:t>
+      </w:r>
+    </w:p>
+    <w:p>
+      <w:pPr>
+        <w:numPr>
+          <w:ilvl w:val="0"/>
+          <w:numId w:val="32"/>
+        </w:numPr>
+        <w:spacing w:after="20"/>
+        <w:ind w:left="1428" w:hanging="360"/>
+        <w:rPr>
+          <w:rFonts w:ascii="Calibri" w:eastAsia="Calibri" w:hAnsi="Calibri" w:cs="Calibri"/>
+        </w:rPr>
+      </w:pPr>
+      <w:r>
+        <w:rPr>
+          <w:rFonts w:ascii="Calibri" w:eastAsia="Calibri" w:hAnsi="Calibri" w:cs="Calibri"/>
+        </w:rPr>
+        <w:t>Accetta amicizia</w:t>
+      </w:r>
+    </w:p>
+    <w:p>
+      <w:pPr>
+        <w:numPr>
+          <w:ilvl w:val="0"/>
+          <w:numId w:val="32"/>
+        </w:numPr>
+        <w:spacing w:after="20"/>
+        <w:ind w:left="1428" w:hanging="360"/>
+        <w:rPr>
+          <w:rFonts w:ascii="Calibri" w:eastAsia="Calibri" w:hAnsi="Calibri" w:cs="Calibri"/>
+        </w:rPr>
+      </w:pPr>
+      <w:r>
+        <w:rPr>
+          <w:rFonts w:ascii="Calibri" w:eastAsia="Calibri" w:hAnsi="Calibri" w:cs="Calibri"/>
+        </w:rPr>
+        <w:t>Rifiuta amicizia</w:t>
+      </w:r>
+    </w:p>
+    <w:p>
+      <w:pPr>
+        <w:numPr>
+          <w:ilvl w:val="0"/>
+          <w:numId w:val="32"/>
+        </w:numPr>
+        <w:spacing w:after="20"/>
+        <w:ind w:left="1428" w:hanging="360"/>
+        <w:rPr>
+          <w:rFonts w:ascii="Calibri" w:eastAsia="Calibri" w:hAnsi="Calibri" w:cs="Calibri"/>
+        </w:rPr>
+      </w:pPr>
+      <w:r>
+        <w:rPr>
+          <w:rFonts w:ascii="Calibri" w:eastAsia="Calibri" w:hAnsi="Calibri" w:cs="Calibri"/>
+        </w:rPr>
+        <w:t>Torna alla schermata precedente</w:t>
       </w:r>
     </w:p>
     <w:p>
@@ -3864,7 +3288,7 @@
         <w:rPr>
           <w:rFonts w:ascii="Calibri" w:eastAsia="Calibri" w:hAnsi="Calibri" w:cs="Calibri"/>
         </w:rPr>
-        <w:t>per tornare alla schermata iniziale premi 0. ___</w:t>
+        <w:t>Per tornare alla schermata iniziale premi 0. ___</w:t>
       </w:r>
     </w:p>
     <w:p>
@@ -3883,7 +3307,7 @@
           <w:i/>
           <w:u w:val="single"/>
         </w:rPr>
-        <w:t>(00.2.1)</w:t>
+        <w:t>(00.1.3)</w:t>
       </w:r>
       <w:r>
         <w:rPr>
@@ -3891,13 +3315,89 @@
           <w:i/>
           <w:u w:val="single"/>
         </w:rPr>
-        <w:t xml:space="preserve"> Commenta un post</w:t>
-      </w:r>
-    </w:p>
-    <w:p>
-      <w:pPr>
-        <w:spacing w:after="0"/>
-        <w:ind w:left="708"/>
+        <w:t xml:space="preserve"> Cancella amicizie:</w:t>
+      </w:r>
+    </w:p>
+    <w:p>
+      <w:pPr>
+        <w:spacing w:after="40"/>
+        <w:ind w:left="708"/>
+        <w:rPr>
+          <w:rFonts w:ascii="Calibri" w:eastAsia="Calibri" w:hAnsi="Calibri" w:cs="Calibri"/>
+        </w:rPr>
+      </w:pPr>
+      <w:r>
+        <w:rPr>
+          <w:rFonts w:ascii="Calibri" w:eastAsia="Calibri" w:hAnsi="Calibri" w:cs="Calibri"/>
+        </w:rPr>
+        <w:t>Utenti iscritti:</w:t>
+      </w:r>
+    </w:p>
+    <w:p>
+      <w:pPr>
+        <w:numPr>
+          <w:ilvl w:val="0"/>
+          <w:numId w:val="33"/>
+        </w:numPr>
+        <w:spacing w:after="20"/>
+        <w:ind w:left="1428" w:hanging="360"/>
+        <w:rPr>
+          <w:rFonts w:ascii="Calibri" w:eastAsia="Calibri" w:hAnsi="Calibri" w:cs="Calibri"/>
+        </w:rPr>
+      </w:pPr>
+      <w:r>
+        <w:rPr>
+          <w:rFonts w:ascii="Calibri" w:eastAsia="Calibri" w:hAnsi="Calibri" w:cs="Calibri"/>
+        </w:rPr>
+        <w:t>#1 [Nome cognome]</w:t>
+      </w:r>
+    </w:p>
+    <w:p>
+      <w:pPr>
+        <w:numPr>
+          <w:ilvl w:val="0"/>
+          <w:numId w:val="33"/>
+        </w:numPr>
+        <w:spacing w:after="20"/>
+        <w:ind w:left="1428" w:hanging="360"/>
+        <w:rPr>
+          <w:rFonts w:ascii="Calibri" w:eastAsia="Calibri" w:hAnsi="Calibri" w:cs="Calibri"/>
+        </w:rPr>
+      </w:pPr>
+      <w:r>
+        <w:rPr>
+          <w:rFonts w:ascii="Calibri" w:eastAsia="Calibri" w:hAnsi="Calibri" w:cs="Calibri"/>
+        </w:rPr>
+        <w:t>#2 [Nome cognome]</w:t>
+      </w:r>
+    </w:p>
+    <w:p>
+      <w:pPr>
+        <w:numPr>
+          <w:ilvl w:val="0"/>
+          <w:numId w:val="33"/>
+        </w:numPr>
+        <w:spacing w:after="20"/>
+        <w:ind w:left="1428" w:hanging="360"/>
+        <w:rPr>
+          <w:rFonts w:ascii="Calibri" w:eastAsia="Calibri" w:hAnsi="Calibri" w:cs="Calibri"/>
+        </w:rPr>
+      </w:pPr>
+      <w:r>
+        <w:rPr>
+          <w:rFonts w:ascii="Calibri" w:eastAsia="Calibri" w:hAnsi="Calibri" w:cs="Calibri"/>
+        </w:rPr>
+        <w:t>[…]</w:t>
+      </w:r>
+    </w:p>
+    <w:p>
+      <w:pPr>
+        <w:numPr>
+          <w:ilvl w:val="0"/>
+          <w:numId w:val="33"/>
+        </w:numPr>
+        <w:spacing w:after="120"/>
+        <w:ind w:left="1428" w:hanging="360"/>
         <w:rPr>
           <w:rFonts w:ascii="Calibri" w:eastAsia="Calibri" w:hAnsi="Calibri" w:cs="Calibri"/>
         </w:rPr>
@@ -3907,7 +3407,7 @@
         <w:rPr>
           <w:rFonts w:ascii="Calibri" w:eastAsia="Calibri" w:hAnsi="Calibri" w:cs="Calibri"/>
         </w:rPr>
-        <w:t>#X</w:t>
+        <w:t>#N</w:t>
       </w:r>
       <w:proofErr w:type="spellEnd"/>
       <w:r>
@@ -3919,66 +3419,6 @@
     </w:p>
     <w:p>
       <w:pPr>
-        <w:spacing w:after="0"/>
-        <w:ind w:left="708"/>
-        <w:rPr>
-          <w:rFonts w:ascii="Calibri" w:eastAsia="Calibri" w:hAnsi="Calibri" w:cs="Calibri"/>
-        </w:rPr>
-      </w:pPr>
-      <w:r>
-        <w:rPr>
-          <w:rFonts w:ascii="Calibri" w:eastAsia="Calibri" w:hAnsi="Calibri" w:cs="Calibri"/>
-        </w:rPr>
-        <w:t>[Testo del post]</w:t>
-      </w:r>
-    </w:p>
-    <w:p>
-      <w:pPr>
-        <w:spacing w:after="120"/>
-        <w:ind w:left="708"/>
-        <w:rPr>
-          <w:rFonts w:ascii="Calibri" w:eastAsia="Calibri" w:hAnsi="Calibri" w:cs="Calibri"/>
-        </w:rPr>
-      </w:pPr>
-      <w:r>
-        <w:rPr>
-          <w:rFonts w:ascii="Calibri" w:eastAsia="Calibri" w:hAnsi="Calibri" w:cs="Calibri"/>
-        </w:rPr>
-        <w:t>[Commenti]</w:t>
-      </w:r>
-    </w:p>
-    <w:p>
-      <w:pPr>
-        <w:spacing w:after="120"/>
-        <w:ind w:left="708"/>
-        <w:rPr>
-          <w:rFonts w:ascii="Calibri" w:eastAsia="Calibri" w:hAnsi="Calibri" w:cs="Calibri"/>
-        </w:rPr>
-      </w:pPr>
-      <w:r>
-        <w:rPr>
-          <w:rFonts w:ascii="Calibri" w:eastAsia="Calibri" w:hAnsi="Calibri" w:cs="Calibri"/>
-        </w:rPr>
-        <w:t>Inserimento di un commento:</w:t>
-      </w:r>
-    </w:p>
-    <w:p>
-      <w:pPr>
-        <w:spacing w:after="120"/>
-        <w:ind w:left="708"/>
-        <w:rPr>
-          <w:rFonts w:ascii="Calibri" w:eastAsia="Calibri" w:hAnsi="Calibri" w:cs="Calibri"/>
-        </w:rPr>
-      </w:pPr>
-      <w:r>
-        <w:rPr>
-          <w:rFonts w:ascii="Calibri" w:eastAsia="Calibri" w:hAnsi="Calibri" w:cs="Calibri"/>
-        </w:rPr>
-        <w:t>Testo: [...]</w:t>
-      </w:r>
-    </w:p>
-    <w:p>
-      <w:pPr>
         <w:spacing w:after="20"/>
         <w:ind w:left="708"/>
         <w:rPr>
@@ -3989,7 +3429,7 @@
         <w:rPr>
           <w:rFonts w:ascii="Calibri" w:eastAsia="Calibri" w:hAnsi="Calibri" w:cs="Calibri"/>
         </w:rPr>
-        <w:t>Per confermare ed aggiungere il commento al post premi 2,</w:t>
+        <w:t xml:space="preserve">Inserisci il numero di ogni utente da togliere dagli amici, </w:t>
       </w:r>
     </w:p>
     <w:p>
@@ -4004,7 +3444,7 @@
         <w:rPr>
           <w:rFonts w:ascii="Calibri" w:eastAsia="Calibri" w:hAnsi="Calibri" w:cs="Calibri"/>
         </w:rPr>
-        <w:t>per modificare il testo del commento premi 1,</w:t>
+        <w:t>in seguito premere 1 per confermare,</w:t>
       </w:r>
     </w:p>
     <w:p>
@@ -4019,187 +3459,17 @@
         <w:rPr>
           <w:rFonts w:ascii="Calibri" w:eastAsia="Calibri" w:hAnsi="Calibri" w:cs="Calibri"/>
         </w:rPr>
-        <w:t>per tornare alla schermata iniziale premi 0. ___</w:t>
-      </w:r>
-    </w:p>
-    <w:p>
-      <w:pPr>
-        <w:spacing w:after="60"/>
-        <w:rPr>
-          <w:rFonts w:ascii="Calibri" w:eastAsia="Calibri" w:hAnsi="Calibri" w:cs="Calibri"/>
-          <w:i/>
-          <w:u w:val="single"/>
-        </w:rPr>
-      </w:pPr>
-      <w:r>
+        <w:t>Per annullare e tornare alla schermata iniziale premi 0. ___</w:t>
+      </w:r>
+    </w:p>
+    <w:p>
+      <w:pPr>
         <w:rPr>
           <w:rFonts w:ascii="Calibri" w:eastAsia="Calibri" w:hAnsi="Calibri" w:cs="Calibri"/>
           <w:b/>
           <w:i/>
           <w:u w:val="single"/>
         </w:rPr>
-        <w:t>(00.3)</w:t>
-      </w:r>
-      <w:r>
-        <w:rPr>
-          <w:rFonts w:ascii="Calibri" w:eastAsia="Calibri" w:hAnsi="Calibri" w:cs="Calibri"/>
-          <w:i/>
-          <w:u w:val="single"/>
-        </w:rPr>
-        <w:t xml:space="preserve"> Visualizza la tua bacheca</w:t>
-      </w:r>
-    </w:p>
-    <w:p>
-      <w:pPr>
-        <w:spacing w:after="100"/>
-        <w:ind w:left="708"/>
-        <w:rPr>
-          <w:rFonts w:ascii="Calibri" w:eastAsia="Calibri" w:hAnsi="Calibri" w:cs="Calibri"/>
-        </w:rPr>
-      </w:pPr>
-      <w:r>
-        <w:rPr>
-          <w:rFonts w:ascii="Calibri" w:eastAsia="Calibri" w:hAnsi="Calibri" w:cs="Calibri"/>
-        </w:rPr>
-        <w:t>Bacheca</w:t>
-      </w:r>
-    </w:p>
-    <w:p>
-      <w:pPr>
-        <w:spacing w:after="0"/>
-        <w:ind w:left="708"/>
-        <w:rPr>
-          <w:rFonts w:ascii="Calibri" w:eastAsia="Calibri" w:hAnsi="Calibri" w:cs="Calibri"/>
-        </w:rPr>
-      </w:pPr>
-      <w:r>
-        <w:rPr>
-          <w:rFonts w:ascii="Calibri" w:eastAsia="Calibri" w:hAnsi="Calibri" w:cs="Calibri"/>
-        </w:rPr>
-        <w:t>#1 [Testo del post dell'utente]</w:t>
-      </w:r>
-    </w:p>
-    <w:p>
-      <w:pPr>
-        <w:spacing w:after="120"/>
-        <w:ind w:left="708"/>
-        <w:rPr>
-          <w:rFonts w:ascii="Calibri" w:eastAsia="Calibri" w:hAnsi="Calibri" w:cs="Calibri"/>
-        </w:rPr>
-      </w:pPr>
-      <w:r>
-        <w:rPr>
-          <w:rFonts w:ascii="Calibri" w:eastAsia="Calibri" w:hAnsi="Calibri" w:cs="Calibri"/>
-        </w:rPr>
-        <w:t>[Commenti]</w:t>
-      </w:r>
-    </w:p>
-    <w:p>
-      <w:pPr>
-        <w:spacing w:after="0"/>
-        <w:ind w:left="708"/>
-        <w:rPr>
-          <w:rFonts w:ascii="Calibri" w:eastAsia="Calibri" w:hAnsi="Calibri" w:cs="Calibri"/>
-        </w:rPr>
-      </w:pPr>
-      <w:r>
-        <w:rPr>
-          <w:rFonts w:ascii="Calibri" w:eastAsia="Calibri" w:hAnsi="Calibri" w:cs="Calibri"/>
-        </w:rPr>
-        <w:t>#2 [Testo del post dell'utente]</w:t>
-      </w:r>
-    </w:p>
-    <w:p>
-      <w:pPr>
-        <w:spacing w:after="120"/>
-        <w:ind w:left="708"/>
-        <w:rPr>
-          <w:rFonts w:ascii="Calibri" w:eastAsia="Calibri" w:hAnsi="Calibri" w:cs="Calibri"/>
-        </w:rPr>
-      </w:pPr>
-      <w:r>
-        <w:rPr>
-          <w:rFonts w:ascii="Calibri" w:eastAsia="Calibri" w:hAnsi="Calibri" w:cs="Calibri"/>
-        </w:rPr>
-        <w:t>[Commenti]</w:t>
-      </w:r>
-    </w:p>
-    <w:p>
-      <w:pPr>
-        <w:spacing w:after="0"/>
-        <w:ind w:left="708"/>
-        <w:rPr>
-          <w:rFonts w:ascii="Calibri" w:eastAsia="Calibri" w:hAnsi="Calibri" w:cs="Calibri"/>
-        </w:rPr>
-      </w:pPr>
-      <w:proofErr w:type="spellStart"/>
-      <w:r>
-        <w:rPr>
-          <w:rFonts w:ascii="Calibri" w:eastAsia="Calibri" w:hAnsi="Calibri" w:cs="Calibri"/>
-        </w:rPr>
-        <w:t>#N</w:t>
-      </w:r>
-      <w:proofErr w:type="spellEnd"/>
-      <w:r>
-        <w:rPr>
-          <w:rFonts w:ascii="Calibri" w:eastAsia="Calibri" w:hAnsi="Calibri" w:cs="Calibri"/>
-        </w:rPr>
-        <w:t xml:space="preserve"> [Testo del post dell'utente]</w:t>
-      </w:r>
-    </w:p>
-    <w:p>
-      <w:pPr>
-        <w:spacing w:after="120"/>
-        <w:ind w:left="708"/>
-        <w:rPr>
-          <w:rFonts w:ascii="Calibri" w:eastAsia="Calibri" w:hAnsi="Calibri" w:cs="Calibri"/>
-        </w:rPr>
-      </w:pPr>
-      <w:r>
-        <w:rPr>
-          <w:rFonts w:ascii="Calibri" w:eastAsia="Calibri" w:hAnsi="Calibri" w:cs="Calibri"/>
-        </w:rPr>
-        <w:t>[Commenti]</w:t>
-      </w:r>
-    </w:p>
-    <w:p>
-      <w:pPr>
-        <w:spacing w:after="20"/>
-        <w:ind w:left="708"/>
-        <w:rPr>
-          <w:rFonts w:ascii="Calibri" w:eastAsia="Calibri" w:hAnsi="Calibri" w:cs="Calibri"/>
-        </w:rPr>
-      </w:pPr>
-      <w:r>
-        <w:rPr>
-          <w:rFonts w:ascii="Calibri" w:eastAsia="Calibri" w:hAnsi="Calibri" w:cs="Calibri"/>
-        </w:rPr>
-        <w:t>Per commentare un post digitane il numero, (schermata 00.2.1)</w:t>
-      </w:r>
-    </w:p>
-    <w:p>
-      <w:pPr>
-        <w:spacing w:after="160"/>
-        <w:ind w:left="708"/>
-        <w:rPr>
-          <w:rFonts w:ascii="Calibri" w:eastAsia="Calibri" w:hAnsi="Calibri" w:cs="Calibri"/>
-        </w:rPr>
-      </w:pPr>
-      <w:r>
-        <w:rPr>
-          <w:rFonts w:ascii="Calibri" w:eastAsia="Calibri" w:hAnsi="Calibri" w:cs="Calibri"/>
-        </w:rPr>
-        <w:t>per tornare alla schermata precedente premi 0. ___</w:t>
-      </w:r>
-    </w:p>
-    <w:p>
-      <w:pPr>
-        <w:spacing w:after="60"/>
-        <w:rPr>
-          <w:rFonts w:ascii="Calibri" w:eastAsia="Calibri" w:hAnsi="Calibri" w:cs="Calibri"/>
-          <w:i/>
-          <w:u w:val="single"/>
-        </w:rPr>
       </w:pPr>
       <w:r>
         <w:rPr>
@@ -4208,96 +3478,222 @@
           <w:i/>
           <w:u w:val="single"/>
         </w:rPr>
-        <w:lastRenderedPageBreak/>
-        <w:t>(00.4)</w:t>
-      </w:r>
-      <w:r>
+        <w:br w:type="page"/>
+      </w:r>
+    </w:p>
+    <w:p>
+      <w:pPr>
+        <w:spacing w:after="60"/>
         <w:rPr>
           <w:rFonts w:ascii="Calibri" w:eastAsia="Calibri" w:hAnsi="Calibri" w:cs="Calibri"/>
           <w:i/>
           <w:u w:val="single"/>
         </w:rPr>
-        <w:t xml:space="preserve"> Visualizza e modifica il tuo profilo</w:t>
-      </w:r>
-    </w:p>
-    <w:p>
-      <w:pPr>
-        <w:spacing w:after="40"/>
-        <w:ind w:left="708"/>
-      </w:pPr>
-      <w:r>
-        <w:t xml:space="preserve"> </w:t>
-      </w:r>
-      <w:r>
-        <w:t>[Nome cognome]</w:t>
-      </w:r>
-    </w:p>
-    <w:p>
-      <w:pPr>
-        <w:spacing w:after="40"/>
-        <w:ind w:left="708"/>
-      </w:pPr>
-      <w:r>
-        <w:t>Sesso: X</w:t>
-      </w:r>
-    </w:p>
-    <w:p>
-      <w:pPr>
-        <w:spacing w:after="40"/>
-        <w:ind w:left="708"/>
-      </w:pPr>
-      <w:r>
-        <w:t>Data di nascita: […]</w:t>
-      </w:r>
-    </w:p>
-    <w:p>
-      <w:pPr>
-        <w:spacing w:after="40"/>
-        <w:ind w:left="708"/>
-      </w:pPr>
-      <w:r>
-        <w:t>Luogo di nascita: […]</w:t>
-      </w:r>
-    </w:p>
-    <w:p>
-      <w:pPr>
-        <w:spacing w:after="40"/>
-        <w:ind w:left="708"/>
-      </w:pPr>
-      <w:r>
-        <w:t>Professione: […]</w:t>
-      </w:r>
-    </w:p>
-    <w:p>
-      <w:pPr>
-        <w:spacing w:after="100"/>
-        <w:ind w:left="708"/>
-      </w:pPr>
-      <w:r>
-        <w:t>Situazione sentimentale: […]</w:t>
-      </w:r>
-    </w:p>
-    <w:p>
-      <w:pPr>
-        <w:spacing w:after="20"/>
-        <w:ind w:left="708"/>
-      </w:pPr>
-      <w:r>
-        <w:t>Per modificare il tuo profilo premi 1,</w:t>
-      </w:r>
-    </w:p>
-    <w:p>
-      <w:pPr>
-        <w:spacing w:after="160"/>
-        <w:ind w:left="708"/>
+      </w:pPr>
+      <w:r>
         <w:rPr>
           <w:rFonts w:ascii="Calibri" w:eastAsia="Calibri" w:hAnsi="Calibri" w:cs="Calibri"/>
           <w:b/>
           <w:i/>
           <w:u w:val="single"/>
         </w:rPr>
-      </w:pPr>
-      <w:r>
+        <w:lastRenderedPageBreak/>
+        <w:t>(00.2)</w:t>
+      </w:r>
+      <w:r>
+        <w:rPr>
+          <w:rFonts w:ascii="Calibri" w:eastAsia="Calibri" w:hAnsi="Calibri" w:cs="Calibri"/>
+          <w:i/>
+          <w:u w:val="single"/>
+        </w:rPr>
+        <w:t xml:space="preserve"> Visualizza i post degli amici</w:t>
+      </w:r>
+    </w:p>
+    <w:p>
+      <w:pPr>
+        <w:spacing w:after="100"/>
+        <w:ind w:left="708"/>
+        <w:rPr>
+          <w:rFonts w:ascii="Calibri" w:eastAsia="Calibri" w:hAnsi="Calibri" w:cs="Calibri"/>
+        </w:rPr>
+      </w:pPr>
+      <w:r>
+        <w:rPr>
+          <w:rFonts w:ascii="Calibri" w:eastAsia="Calibri" w:hAnsi="Calibri" w:cs="Calibri"/>
+        </w:rPr>
+        <w:t>Post degli amici:</w:t>
+      </w:r>
+    </w:p>
+    <w:p>
+      <w:pPr>
+        <w:spacing w:after="0"/>
+        <w:ind w:left="708"/>
+        <w:rPr>
+          <w:rFonts w:ascii="Calibri" w:eastAsia="Calibri" w:hAnsi="Calibri" w:cs="Calibri"/>
+        </w:rPr>
+      </w:pPr>
+      <w:r>
+        <w:rPr>
+          <w:rFonts w:ascii="Calibri" w:eastAsia="Calibri" w:hAnsi="Calibri" w:cs="Calibri"/>
+        </w:rPr>
+        <w:t>#1 [Nome cognome]</w:t>
+      </w:r>
+    </w:p>
+    <w:p>
+      <w:pPr>
+        <w:spacing w:after="0"/>
+        <w:ind w:left="708"/>
+        <w:rPr>
+          <w:rFonts w:ascii="Calibri" w:eastAsia="Calibri" w:hAnsi="Calibri" w:cs="Calibri"/>
+        </w:rPr>
+      </w:pPr>
+      <w:r>
+        <w:rPr>
+          <w:rFonts w:ascii="Calibri" w:eastAsia="Calibri" w:hAnsi="Calibri" w:cs="Calibri"/>
+        </w:rPr>
+        <w:t>[Testo del post]</w:t>
+      </w:r>
+    </w:p>
+    <w:p>
+      <w:pPr>
+        <w:spacing w:after="120"/>
+        <w:ind w:left="708"/>
+        <w:rPr>
+          <w:rFonts w:ascii="Calibri" w:eastAsia="Calibri" w:hAnsi="Calibri" w:cs="Calibri"/>
+        </w:rPr>
+      </w:pPr>
+      <w:r>
+        <w:rPr>
+          <w:rFonts w:ascii="Calibri" w:eastAsia="Calibri" w:hAnsi="Calibri" w:cs="Calibri"/>
+        </w:rPr>
+        <w:t>[Commenti]</w:t>
+      </w:r>
+    </w:p>
+    <w:p>
+      <w:pPr>
+        <w:spacing w:after="0"/>
+        <w:ind w:left="708"/>
+        <w:rPr>
+          <w:rFonts w:ascii="Calibri" w:eastAsia="Calibri" w:hAnsi="Calibri" w:cs="Calibri"/>
+        </w:rPr>
+      </w:pPr>
+      <w:r>
+        <w:rPr>
+          <w:rFonts w:ascii="Calibri" w:eastAsia="Calibri" w:hAnsi="Calibri" w:cs="Calibri"/>
+        </w:rPr>
+        <w:t>#2 [Nome cognome]</w:t>
+      </w:r>
+    </w:p>
+    <w:p>
+      <w:pPr>
+        <w:spacing w:after="0"/>
+        <w:ind w:left="708"/>
+        <w:rPr>
+          <w:rFonts w:ascii="Calibri" w:eastAsia="Calibri" w:hAnsi="Calibri" w:cs="Calibri"/>
+        </w:rPr>
+      </w:pPr>
+      <w:r>
+        <w:rPr>
+          <w:rFonts w:ascii="Calibri" w:eastAsia="Calibri" w:hAnsi="Calibri" w:cs="Calibri"/>
+        </w:rPr>
+        <w:t>[Testo del post]</w:t>
+      </w:r>
+    </w:p>
+    <w:p>
+      <w:pPr>
+        <w:spacing w:after="120"/>
+        <w:ind w:left="708"/>
+        <w:rPr>
+          <w:rFonts w:ascii="Calibri" w:eastAsia="Calibri" w:hAnsi="Calibri" w:cs="Calibri"/>
+        </w:rPr>
+      </w:pPr>
+      <w:r>
+        <w:rPr>
+          <w:rFonts w:ascii="Calibri" w:eastAsia="Calibri" w:hAnsi="Calibri" w:cs="Calibri"/>
+        </w:rPr>
+        <w:t>[Commenti]</w:t>
+      </w:r>
+    </w:p>
+    <w:p>
+      <w:pPr>
+        <w:spacing w:after="0"/>
+        <w:ind w:left="708"/>
+        <w:rPr>
+          <w:rFonts w:ascii="Calibri" w:eastAsia="Calibri" w:hAnsi="Calibri" w:cs="Calibri"/>
+        </w:rPr>
+      </w:pPr>
+      <w:proofErr w:type="spellStart"/>
+      <w:r>
+        <w:rPr>
+          <w:rFonts w:ascii="Calibri" w:eastAsia="Calibri" w:hAnsi="Calibri" w:cs="Calibri"/>
+        </w:rPr>
+        <w:t>#N</w:t>
+      </w:r>
+      <w:proofErr w:type="spellEnd"/>
+      <w:r>
+        <w:rPr>
+          <w:rFonts w:ascii="Calibri" w:eastAsia="Calibri" w:hAnsi="Calibri" w:cs="Calibri"/>
+        </w:rPr>
+        <w:t xml:space="preserve"> [Nome cognome]</w:t>
+      </w:r>
+    </w:p>
+    <w:p>
+      <w:pPr>
+        <w:spacing w:after="0"/>
+        <w:ind w:left="708"/>
+        <w:rPr>
+          <w:rFonts w:ascii="Calibri" w:eastAsia="Calibri" w:hAnsi="Calibri" w:cs="Calibri"/>
+        </w:rPr>
+      </w:pPr>
+      <w:r>
+        <w:rPr>
+          <w:rFonts w:ascii="Calibri" w:eastAsia="Calibri" w:hAnsi="Calibri" w:cs="Calibri"/>
+        </w:rPr>
+        <w:t>[Testo del post]</w:t>
+      </w:r>
+    </w:p>
+    <w:p>
+      <w:pPr>
+        <w:spacing w:after="120"/>
+        <w:ind w:left="708"/>
+        <w:rPr>
+          <w:rFonts w:ascii="Calibri" w:eastAsia="Calibri" w:hAnsi="Calibri" w:cs="Calibri"/>
+        </w:rPr>
+      </w:pPr>
+      <w:r>
+        <w:rPr>
+          <w:rFonts w:ascii="Calibri" w:eastAsia="Calibri" w:hAnsi="Calibri" w:cs="Calibri"/>
+        </w:rPr>
+        <w:t>[Commenti]</w:t>
+      </w:r>
+    </w:p>
+    <w:p>
+      <w:pPr>
+        <w:spacing w:after="20"/>
+        <w:ind w:left="708"/>
+        <w:rPr>
+          <w:rFonts w:ascii="Calibri" w:eastAsia="Calibri" w:hAnsi="Calibri" w:cs="Calibri"/>
+        </w:rPr>
+      </w:pPr>
+      <w:r>
+        <w:rPr>
+          <w:rFonts w:ascii="Calibri" w:eastAsia="Calibri" w:hAnsi="Calibri" w:cs="Calibri"/>
+        </w:rPr>
+        <w:t>Per commentare un post digitarne il numero,</w:t>
+      </w:r>
+    </w:p>
+    <w:p>
+      <w:pPr>
+        <w:spacing w:after="160"/>
+        <w:ind w:left="708"/>
+        <w:rPr>
+          <w:rFonts w:ascii="Calibri" w:eastAsia="Calibri" w:hAnsi="Calibri" w:cs="Calibri"/>
+        </w:rPr>
+      </w:pPr>
+      <w:r>
+        <w:rPr>
+          <w:rFonts w:ascii="Calibri" w:eastAsia="Calibri" w:hAnsi="Calibri" w:cs="Calibri"/>
+        </w:rPr>
         <w:t>per tornare alla schermata iniziale premi 0. ___</w:t>
       </w:r>
     </w:p>
@@ -4317,7 +3713,7 @@
           <w:i/>
           <w:u w:val="single"/>
         </w:rPr>
-        <w:t>(00.5)</w:t>
+        <w:t>(00.2.1)</w:t>
       </w:r>
       <w:r>
         <w:rPr>
@@ -4325,105 +3721,305 @@
           <w:i/>
           <w:u w:val="single"/>
         </w:rPr>
-        <w:t xml:space="preserve"> Visualizza il profilo e bacheca di un amico</w:t>
-      </w:r>
-    </w:p>
-    <w:p>
-      <w:pPr>
-        <w:spacing w:after="40"/>
-        <w:ind w:left="708"/>
-        <w:rPr>
-          <w:rFonts w:ascii="Calibri" w:eastAsia="Calibri" w:hAnsi="Calibri" w:cs="Calibri"/>
-        </w:rPr>
-      </w:pPr>
-      <w:r>
-        <w:rPr>
-          <w:rFonts w:ascii="Calibri" w:eastAsia="Calibri" w:hAnsi="Calibri" w:cs="Calibri"/>
-        </w:rPr>
-        <w:t>Seleziona il numero dell’amico di cui visualizzare il profilo o la bacheca:</w:t>
-      </w:r>
-    </w:p>
-    <w:p>
-      <w:pPr>
-        <w:numPr>
-          <w:ilvl w:val="0"/>
-          <w:numId w:val="34"/>
-        </w:numPr>
+        <w:t xml:space="preserve"> Commenta un post</w:t>
+      </w:r>
+    </w:p>
+    <w:p>
+      <w:pPr>
+        <w:spacing w:after="0"/>
+        <w:ind w:left="708"/>
+        <w:rPr>
+          <w:rFonts w:ascii="Calibri" w:eastAsia="Calibri" w:hAnsi="Calibri" w:cs="Calibri"/>
+        </w:rPr>
+      </w:pPr>
+      <w:proofErr w:type="spellStart"/>
+      <w:r>
+        <w:rPr>
+          <w:rFonts w:ascii="Calibri" w:eastAsia="Calibri" w:hAnsi="Calibri" w:cs="Calibri"/>
+        </w:rPr>
+        <w:t>#X</w:t>
+      </w:r>
+      <w:proofErr w:type="spellEnd"/>
+      <w:r>
+        <w:rPr>
+          <w:rFonts w:ascii="Calibri" w:eastAsia="Calibri" w:hAnsi="Calibri" w:cs="Calibri"/>
+        </w:rPr>
+        <w:t xml:space="preserve"> [Nome cognome]</w:t>
+      </w:r>
+    </w:p>
+    <w:p>
+      <w:pPr>
+        <w:spacing w:after="0"/>
+        <w:ind w:left="708"/>
+        <w:rPr>
+          <w:rFonts w:ascii="Calibri" w:eastAsia="Calibri" w:hAnsi="Calibri" w:cs="Calibri"/>
+        </w:rPr>
+      </w:pPr>
+      <w:r>
+        <w:rPr>
+          <w:rFonts w:ascii="Calibri" w:eastAsia="Calibri" w:hAnsi="Calibri" w:cs="Calibri"/>
+        </w:rPr>
+        <w:t>[Testo del post]</w:t>
+      </w:r>
+    </w:p>
+    <w:p>
+      <w:pPr>
+        <w:spacing w:after="120"/>
+        <w:ind w:left="708"/>
+        <w:rPr>
+          <w:rFonts w:ascii="Calibri" w:eastAsia="Calibri" w:hAnsi="Calibri" w:cs="Calibri"/>
+        </w:rPr>
+      </w:pPr>
+      <w:r>
+        <w:rPr>
+          <w:rFonts w:ascii="Calibri" w:eastAsia="Calibri" w:hAnsi="Calibri" w:cs="Calibri"/>
+        </w:rPr>
+        <w:t>[Commenti]</w:t>
+      </w:r>
+    </w:p>
+    <w:p>
+      <w:pPr>
+        <w:spacing w:after="120"/>
+        <w:ind w:left="708"/>
+        <w:rPr>
+          <w:rFonts w:ascii="Calibri" w:eastAsia="Calibri" w:hAnsi="Calibri" w:cs="Calibri"/>
+        </w:rPr>
+      </w:pPr>
+      <w:r>
+        <w:rPr>
+          <w:rFonts w:ascii="Calibri" w:eastAsia="Calibri" w:hAnsi="Calibri" w:cs="Calibri"/>
+        </w:rPr>
+        <w:t>Inserimento di un commento:</w:t>
+      </w:r>
+    </w:p>
+    <w:p>
+      <w:pPr>
+        <w:spacing w:after="120"/>
+        <w:ind w:left="708"/>
+        <w:rPr>
+          <w:rFonts w:ascii="Calibri" w:eastAsia="Calibri" w:hAnsi="Calibri" w:cs="Calibri"/>
+        </w:rPr>
+      </w:pPr>
+      <w:r>
+        <w:rPr>
+          <w:rFonts w:ascii="Calibri" w:eastAsia="Calibri" w:hAnsi="Calibri" w:cs="Calibri"/>
+        </w:rPr>
+        <w:t>Testo: [...]</w:t>
+      </w:r>
+    </w:p>
+    <w:p>
+      <w:pPr>
         <w:spacing w:after="20"/>
-        <w:ind w:left="1428" w:hanging="360"/>
-        <w:rPr>
-          <w:rFonts w:ascii="Calibri" w:eastAsia="Calibri" w:hAnsi="Calibri" w:cs="Calibri"/>
-        </w:rPr>
-      </w:pPr>
-      <w:r>
-        <w:rPr>
-          <w:rFonts w:ascii="Calibri" w:eastAsia="Calibri" w:hAnsi="Calibri" w:cs="Calibri"/>
-        </w:rPr>
-        <w:t>#1 [Nome cognome]</w:t>
-      </w:r>
-    </w:p>
-    <w:p>
-      <w:pPr>
-        <w:numPr>
-          <w:ilvl w:val="0"/>
-          <w:numId w:val="34"/>
-        </w:numPr>
+        <w:ind w:left="708"/>
+        <w:rPr>
+          <w:rFonts w:ascii="Calibri" w:eastAsia="Calibri" w:hAnsi="Calibri" w:cs="Calibri"/>
+        </w:rPr>
+      </w:pPr>
+      <w:r>
+        <w:rPr>
+          <w:rFonts w:ascii="Calibri" w:eastAsia="Calibri" w:hAnsi="Calibri" w:cs="Calibri"/>
+        </w:rPr>
+        <w:t>Per confermare ed aggiungere il commento al post premi 2,</w:t>
+      </w:r>
+    </w:p>
+    <w:p>
+      <w:pPr>
         <w:spacing w:after="20"/>
-        <w:ind w:left="1428" w:hanging="360"/>
-        <w:rPr>
-          <w:rFonts w:ascii="Calibri" w:eastAsia="Calibri" w:hAnsi="Calibri" w:cs="Calibri"/>
-        </w:rPr>
-      </w:pPr>
-      <w:r>
-        <w:rPr>
-          <w:rFonts w:ascii="Calibri" w:eastAsia="Calibri" w:hAnsi="Calibri" w:cs="Calibri"/>
-        </w:rPr>
-        <w:t>[…]</w:t>
-      </w:r>
-    </w:p>
-    <w:p>
-      <w:pPr>
-        <w:numPr>
-          <w:ilvl w:val="0"/>
-          <w:numId w:val="34"/>
-        </w:numPr>
-        <w:spacing w:after="120"/>
-        <w:ind w:left="1428" w:hanging="360"/>
-        <w:rPr>
-          <w:rFonts w:ascii="Calibri" w:eastAsia="Calibri" w:hAnsi="Calibri" w:cs="Calibri"/>
-        </w:rPr>
-      </w:pPr>
-      <w:proofErr w:type="spellStart"/>
-      <w:r>
-        <w:rPr>
-          <w:rFonts w:ascii="Calibri" w:eastAsia="Calibri" w:hAnsi="Calibri" w:cs="Calibri"/>
-        </w:rPr>
-        <w:t>#N</w:t>
-      </w:r>
-      <w:proofErr w:type="spellEnd"/>
-      <w:r>
-        <w:rPr>
-          <w:rFonts w:ascii="Calibri" w:eastAsia="Calibri" w:hAnsi="Calibri" w:cs="Calibri"/>
-        </w:rPr>
-        <w:t xml:space="preserve"> [Nome cognome]</w:t>
+        <w:ind w:left="708"/>
+        <w:rPr>
+          <w:rFonts w:ascii="Calibri" w:eastAsia="Calibri" w:hAnsi="Calibri" w:cs="Calibri"/>
+        </w:rPr>
+      </w:pPr>
+      <w:r>
+        <w:rPr>
+          <w:rFonts w:ascii="Calibri" w:eastAsia="Calibri" w:hAnsi="Calibri" w:cs="Calibri"/>
+        </w:rPr>
+        <w:t>per modificare il testo del commento premi 1,</w:t>
       </w:r>
     </w:p>
     <w:p>
       <w:pPr>
         <w:spacing w:after="160"/>
         <w:ind w:left="708"/>
+        <w:rPr>
+          <w:rFonts w:ascii="Calibri" w:eastAsia="Calibri" w:hAnsi="Calibri" w:cs="Calibri"/>
+        </w:rPr>
+      </w:pPr>
+      <w:r>
+        <w:rPr>
+          <w:rFonts w:ascii="Calibri" w:eastAsia="Calibri" w:hAnsi="Calibri" w:cs="Calibri"/>
+        </w:rPr>
+        <w:t>per tornare alla schermata iniziale premi 0. ___</w:t>
+      </w:r>
+    </w:p>
+    <w:p>
+      <w:pPr>
+        <w:spacing w:after="60"/>
+        <w:rPr>
+          <w:rFonts w:ascii="Calibri" w:eastAsia="Calibri" w:hAnsi="Calibri" w:cs="Calibri"/>
+          <w:i/>
+          <w:u w:val="single"/>
+        </w:rPr>
+      </w:pPr>
+      <w:r>
         <w:rPr>
           <w:rFonts w:ascii="Calibri" w:eastAsia="Calibri" w:hAnsi="Calibri" w:cs="Calibri"/>
           <w:b/>
           <w:i/>
           <w:u w:val="single"/>
         </w:rPr>
-      </w:pPr>
-      <w:r>
-        <w:rPr>
-          <w:rFonts w:ascii="Calibri" w:eastAsia="Calibri" w:hAnsi="Calibri" w:cs="Calibri"/>
-        </w:rPr>
-        <w:t>Per tornare alla schermata iniziale, premi 0. ___</w:t>
+        <w:t>(00.3)</w:t>
+      </w:r>
+      <w:r>
+        <w:rPr>
+          <w:rFonts w:ascii="Calibri" w:eastAsia="Calibri" w:hAnsi="Calibri" w:cs="Calibri"/>
+          <w:i/>
+          <w:u w:val="single"/>
+        </w:rPr>
+        <w:t xml:space="preserve"> Visualizza la tua bacheca</w:t>
+      </w:r>
+    </w:p>
+    <w:p>
+      <w:pPr>
+        <w:spacing w:after="100"/>
+        <w:ind w:left="708"/>
+        <w:rPr>
+          <w:rFonts w:ascii="Calibri" w:eastAsia="Calibri" w:hAnsi="Calibri" w:cs="Calibri"/>
+        </w:rPr>
+      </w:pPr>
+      <w:r>
+        <w:rPr>
+          <w:rFonts w:ascii="Calibri" w:eastAsia="Calibri" w:hAnsi="Calibri" w:cs="Calibri"/>
+        </w:rPr>
+        <w:t>Bacheca</w:t>
+      </w:r>
+    </w:p>
+    <w:p>
+      <w:pPr>
+        <w:spacing w:after="0"/>
+        <w:ind w:left="708"/>
+        <w:rPr>
+          <w:rFonts w:ascii="Calibri" w:eastAsia="Calibri" w:hAnsi="Calibri" w:cs="Calibri"/>
+        </w:rPr>
+      </w:pPr>
+      <w:r>
+        <w:rPr>
+          <w:rFonts w:ascii="Calibri" w:eastAsia="Calibri" w:hAnsi="Calibri" w:cs="Calibri"/>
+        </w:rPr>
+        <w:t>#1 [Testo del post dell'utente]</w:t>
+      </w:r>
+    </w:p>
+    <w:p>
+      <w:pPr>
+        <w:spacing w:after="120"/>
+        <w:ind w:left="708"/>
+        <w:rPr>
+          <w:rFonts w:ascii="Calibri" w:eastAsia="Calibri" w:hAnsi="Calibri" w:cs="Calibri"/>
+        </w:rPr>
+      </w:pPr>
+      <w:r>
+        <w:rPr>
+          <w:rFonts w:ascii="Calibri" w:eastAsia="Calibri" w:hAnsi="Calibri" w:cs="Calibri"/>
+        </w:rPr>
+        <w:t>[Commenti]</w:t>
+      </w:r>
+    </w:p>
+    <w:p>
+      <w:pPr>
+        <w:spacing w:after="0"/>
+        <w:ind w:left="708"/>
+        <w:rPr>
+          <w:rFonts w:ascii="Calibri" w:eastAsia="Calibri" w:hAnsi="Calibri" w:cs="Calibri"/>
+        </w:rPr>
+      </w:pPr>
+      <w:r>
+        <w:rPr>
+          <w:rFonts w:ascii="Calibri" w:eastAsia="Calibri" w:hAnsi="Calibri" w:cs="Calibri"/>
+        </w:rPr>
+        <w:t>#2 [Testo del post dell'utente]</w:t>
+      </w:r>
+    </w:p>
+    <w:p>
+      <w:pPr>
+        <w:spacing w:after="120"/>
+        <w:ind w:left="708"/>
+        <w:rPr>
+          <w:rFonts w:ascii="Calibri" w:eastAsia="Calibri" w:hAnsi="Calibri" w:cs="Calibri"/>
+        </w:rPr>
+      </w:pPr>
+      <w:r>
+        <w:rPr>
+          <w:rFonts w:ascii="Calibri" w:eastAsia="Calibri" w:hAnsi="Calibri" w:cs="Calibri"/>
+        </w:rPr>
+        <w:t>[Commenti]</w:t>
+      </w:r>
+    </w:p>
+    <w:p>
+      <w:pPr>
+        <w:spacing w:after="0"/>
+        <w:ind w:left="708"/>
+        <w:rPr>
+          <w:rFonts w:ascii="Calibri" w:eastAsia="Calibri" w:hAnsi="Calibri" w:cs="Calibri"/>
+        </w:rPr>
+      </w:pPr>
+      <w:proofErr w:type="spellStart"/>
+      <w:r>
+        <w:rPr>
+          <w:rFonts w:ascii="Calibri" w:eastAsia="Calibri" w:hAnsi="Calibri" w:cs="Calibri"/>
+        </w:rPr>
+        <w:t>#N</w:t>
+      </w:r>
+      <w:proofErr w:type="spellEnd"/>
+      <w:r>
+        <w:rPr>
+          <w:rFonts w:ascii="Calibri" w:eastAsia="Calibri" w:hAnsi="Calibri" w:cs="Calibri"/>
+        </w:rPr>
+        <w:t xml:space="preserve"> [Testo del post dell'utente]</w:t>
+      </w:r>
+    </w:p>
+    <w:p>
+      <w:pPr>
+        <w:spacing w:after="120"/>
+        <w:ind w:left="708"/>
+        <w:rPr>
+          <w:rFonts w:ascii="Calibri" w:eastAsia="Calibri" w:hAnsi="Calibri" w:cs="Calibri"/>
+        </w:rPr>
+      </w:pPr>
+      <w:r>
+        <w:rPr>
+          <w:rFonts w:ascii="Calibri" w:eastAsia="Calibri" w:hAnsi="Calibri" w:cs="Calibri"/>
+        </w:rPr>
+        <w:t>[Commenti]</w:t>
+      </w:r>
+    </w:p>
+    <w:p>
+      <w:pPr>
+        <w:spacing w:after="20"/>
+        <w:ind w:left="708"/>
+        <w:rPr>
+          <w:rFonts w:ascii="Calibri" w:eastAsia="Calibri" w:hAnsi="Calibri" w:cs="Calibri"/>
+        </w:rPr>
+      </w:pPr>
+      <w:r>
+        <w:rPr>
+          <w:rFonts w:ascii="Calibri" w:eastAsia="Calibri" w:hAnsi="Calibri" w:cs="Calibri"/>
+        </w:rPr>
+        <w:t>Per commentare un post digitane il numero, (schermata 00.2.1)</w:t>
+      </w:r>
+    </w:p>
+    <w:p>
+      <w:pPr>
+        <w:spacing w:after="160"/>
+        <w:ind w:left="708"/>
+        <w:rPr>
+          <w:rFonts w:ascii="Calibri" w:eastAsia="Calibri" w:hAnsi="Calibri" w:cs="Calibri"/>
+        </w:rPr>
+      </w:pPr>
+      <w:r>
+        <w:rPr>
+          <w:rFonts w:ascii="Calibri" w:eastAsia="Calibri" w:hAnsi="Calibri" w:cs="Calibri"/>
+        </w:rPr>
+        <w:t>per tornare alla schermata precedente premi 0. ___</w:t>
       </w:r>
     </w:p>
     <w:p>
@@ -4442,7 +4038,7 @@
           <w:i/>
           <w:u w:val="single"/>
         </w:rPr>
-        <w:t>(00.5.X)</w:t>
+        <w:t>(00.4)</w:t>
       </w:r>
       <w:r>
         <w:rPr>
@@ -4450,237 +4046,88 @@
           <w:i/>
           <w:u w:val="single"/>
         </w:rPr>
-        <w:t xml:space="preserve"> Selezionato l’amico di cui visualizzare il profilo o la bacheca</w:t>
+        <w:t xml:space="preserve"> Visualizza e modifica il tuo profilo</w:t>
+      </w:r>
+    </w:p>
+    <w:p>
+      <w:pPr>
+        <w:spacing w:after="40"/>
+        <w:ind w:left="708"/>
+      </w:pPr>
+      <w:r>
+        <w:t xml:space="preserve"> </w:t>
+      </w:r>
+      <w:r>
+        <w:t>[Nome cognome]</w:t>
+      </w:r>
+    </w:p>
+    <w:p>
+      <w:pPr>
+        <w:spacing w:after="40"/>
+        <w:ind w:left="708"/>
+      </w:pPr>
+      <w:r>
+        <w:t>Sesso: X</w:t>
+      </w:r>
+    </w:p>
+    <w:p>
+      <w:pPr>
+        <w:spacing w:after="40"/>
+        <w:ind w:left="708"/>
+      </w:pPr>
+      <w:r>
+        <w:t>Data di nascita: […]</w:t>
+      </w:r>
+    </w:p>
+    <w:p>
+      <w:pPr>
+        <w:spacing w:after="40"/>
+        <w:ind w:left="708"/>
+      </w:pPr>
+      <w:r>
+        <w:t>Luogo di nascita: […]</w:t>
+      </w:r>
+    </w:p>
+    <w:p>
+      <w:pPr>
+        <w:spacing w:after="40"/>
+        <w:ind w:left="708"/>
+      </w:pPr>
+      <w:r>
+        <w:t>Professione: […]</w:t>
+      </w:r>
+    </w:p>
+    <w:p>
+      <w:pPr>
+        <w:spacing w:after="100"/>
+        <w:ind w:left="708"/>
+      </w:pPr>
+      <w:r>
+        <w:t>Situazione sentimentale: […]</w:t>
       </w:r>
     </w:p>
     <w:p>
       <w:pPr>
         <w:spacing w:after="20"/>
         <w:ind w:left="708"/>
-        <w:rPr>
-          <w:rFonts w:ascii="Calibri" w:eastAsia="Calibri" w:hAnsi="Calibri" w:cs="Calibri"/>
-        </w:rPr>
-      </w:pPr>
-      <w:r>
-        <w:rPr>
-          <w:rFonts w:ascii="Calibri" w:eastAsia="Calibri" w:hAnsi="Calibri" w:cs="Calibri"/>
-        </w:rPr>
-        <w:t>Per visualizzare la sua bacheca premi 1,</w:t>
-      </w:r>
-    </w:p>
-    <w:p>
-      <w:pPr>
-        <w:spacing w:after="20"/>
-        <w:ind w:left="708"/>
-        <w:rPr>
-          <w:rFonts w:ascii="Calibri" w:eastAsia="Calibri" w:hAnsi="Calibri" w:cs="Calibri"/>
-        </w:rPr>
-      </w:pPr>
-      <w:r>
-        <w:rPr>
-          <w:rFonts w:ascii="Calibri" w:eastAsia="Calibri" w:hAnsi="Calibri" w:cs="Calibri"/>
-        </w:rPr>
-        <w:t>per visualizzare il suo profilo premi 2,</w:t>
-      </w:r>
-    </w:p>
-    <w:p>
-      <w:pPr>
-        <w:spacing w:after="20"/>
-        <w:ind w:left="708"/>
-        <w:rPr>
-          <w:rFonts w:ascii="Calibri" w:eastAsia="Calibri" w:hAnsi="Calibri" w:cs="Calibri"/>
-        </w:rPr>
-      </w:pPr>
-      <w:r>
-        <w:rPr>
-          <w:rFonts w:ascii="Calibri" w:eastAsia="Calibri" w:hAnsi="Calibri" w:cs="Calibri"/>
-        </w:rPr>
-        <w:t>per tornare alla selezione dell'amico, premi 3,</w:t>
+      </w:pPr>
+      <w:r>
+        <w:t>Per modificare il tuo profilo premi 1,</w:t>
       </w:r>
     </w:p>
     <w:p>
       <w:pPr>
         <w:spacing w:after="160"/>
         <w:ind w:left="708"/>
-        <w:rPr>
-          <w:rFonts w:ascii="Calibri" w:eastAsia="Calibri" w:hAnsi="Calibri" w:cs="Calibri"/>
-        </w:rPr>
-      </w:pPr>
-      <w:r>
-        <w:rPr>
-          <w:rFonts w:ascii="Calibri" w:eastAsia="Calibri" w:hAnsi="Calibri" w:cs="Calibri"/>
-        </w:rPr>
-        <w:t>per tornare alla schermata iniziale, premi 0.___</w:t>
-      </w:r>
-    </w:p>
-    <w:p>
-      <w:pPr>
-        <w:spacing w:after="60"/>
-        <w:rPr>
-          <w:rFonts w:ascii="Calibri" w:eastAsia="Calibri" w:hAnsi="Calibri" w:cs="Calibri"/>
-          <w:i/>
-          <w:u w:val="single"/>
-        </w:rPr>
-      </w:pPr>
-      <w:r>
         <w:rPr>
           <w:rFonts w:ascii="Calibri" w:eastAsia="Calibri" w:hAnsi="Calibri" w:cs="Calibri"/>
           <w:b/>
           <w:i/>
           <w:u w:val="single"/>
         </w:rPr>
-        <w:t>(00.5.X.1)</w:t>
-      </w:r>
-      <w:r>
-        <w:rPr>
-          <w:rFonts w:ascii="Calibri" w:eastAsia="Calibri" w:hAnsi="Calibri" w:cs="Calibri"/>
-          <w:i/>
-          <w:u w:val="single"/>
-        </w:rPr>
-        <w:t xml:space="preserve"> Visualizza la bacheca dell’amico selezionato</w:t>
-      </w:r>
-    </w:p>
-    <w:p>
-      <w:pPr>
-        <w:spacing w:after="60"/>
-        <w:ind w:left="708"/>
-        <w:rPr>
-          <w:rFonts w:ascii="Calibri" w:eastAsia="Calibri" w:hAnsi="Calibri" w:cs="Calibri"/>
-        </w:rPr>
-      </w:pPr>
-      <w:r>
-        <w:rPr>
-          <w:rFonts w:ascii="Calibri" w:eastAsia="Calibri" w:hAnsi="Calibri" w:cs="Calibri"/>
-        </w:rPr>
-        <w:t>Bacheca</w:t>
-      </w:r>
-    </w:p>
-    <w:p>
-      <w:pPr>
-        <w:spacing w:after="0"/>
-        <w:ind w:left="708"/>
-        <w:rPr>
-          <w:rFonts w:ascii="Calibri" w:eastAsia="Calibri" w:hAnsi="Calibri" w:cs="Calibri"/>
-        </w:rPr>
-      </w:pPr>
-      <w:r>
-        <w:rPr>
-          <w:rFonts w:ascii="Calibri" w:eastAsia="Calibri" w:hAnsi="Calibri" w:cs="Calibri"/>
-        </w:rPr>
-        <w:t>#1 [Testo del post dell'utente]</w:t>
-      </w:r>
-    </w:p>
-    <w:p>
-      <w:pPr>
-        <w:spacing w:after="120"/>
-        <w:ind w:left="708"/>
-        <w:rPr>
-          <w:rFonts w:ascii="Calibri" w:eastAsia="Calibri" w:hAnsi="Calibri" w:cs="Calibri"/>
-        </w:rPr>
-      </w:pPr>
-      <w:r>
-        <w:rPr>
-          <w:rFonts w:ascii="Calibri" w:eastAsia="Calibri" w:hAnsi="Calibri" w:cs="Calibri"/>
-        </w:rPr>
-        <w:t>[Commenti]</w:t>
-      </w:r>
-    </w:p>
-    <w:p>
-      <w:pPr>
-        <w:spacing w:after="0"/>
-        <w:ind w:left="708"/>
-        <w:rPr>
-          <w:rFonts w:ascii="Calibri" w:eastAsia="Calibri" w:hAnsi="Calibri" w:cs="Calibri"/>
-        </w:rPr>
-      </w:pPr>
-      <w:r>
-        <w:rPr>
-          <w:rFonts w:ascii="Calibri" w:eastAsia="Calibri" w:hAnsi="Calibri" w:cs="Calibri"/>
-        </w:rPr>
-        <w:t>#2 [Testo del post dell'utente]</w:t>
-      </w:r>
-    </w:p>
-    <w:p>
-      <w:pPr>
-        <w:spacing w:after="120"/>
-        <w:ind w:left="708"/>
-        <w:rPr>
-          <w:rFonts w:ascii="Calibri" w:eastAsia="Calibri" w:hAnsi="Calibri" w:cs="Calibri"/>
-        </w:rPr>
-      </w:pPr>
-      <w:r>
-        <w:rPr>
-          <w:rFonts w:ascii="Calibri" w:eastAsia="Calibri" w:hAnsi="Calibri" w:cs="Calibri"/>
-        </w:rPr>
-        <w:t>[Commenti]</w:t>
-      </w:r>
-    </w:p>
-    <w:p>
-      <w:pPr>
-        <w:spacing w:after="0"/>
-        <w:ind w:left="708"/>
-        <w:rPr>
-          <w:rFonts w:ascii="Calibri" w:eastAsia="Calibri" w:hAnsi="Calibri" w:cs="Calibri"/>
-        </w:rPr>
-      </w:pPr>
-      <w:proofErr w:type="spellStart"/>
-      <w:r>
-        <w:rPr>
-          <w:rFonts w:ascii="Calibri" w:eastAsia="Calibri" w:hAnsi="Calibri" w:cs="Calibri"/>
-        </w:rPr>
-        <w:t>#N</w:t>
-      </w:r>
-      <w:proofErr w:type="spellEnd"/>
-      <w:r>
-        <w:rPr>
-          <w:rFonts w:ascii="Calibri" w:eastAsia="Calibri" w:hAnsi="Calibri" w:cs="Calibri"/>
-        </w:rPr>
-        <w:t xml:space="preserve"> [Testo del post dell'utente]</w:t>
-      </w:r>
-    </w:p>
-    <w:p>
-      <w:pPr>
-        <w:spacing w:after="120"/>
-        <w:ind w:left="708"/>
-        <w:rPr>
-          <w:rFonts w:ascii="Calibri" w:eastAsia="Calibri" w:hAnsi="Calibri" w:cs="Calibri"/>
-        </w:rPr>
-      </w:pPr>
-      <w:r>
-        <w:rPr>
-          <w:rFonts w:ascii="Calibri" w:eastAsia="Calibri" w:hAnsi="Calibri" w:cs="Calibri"/>
-        </w:rPr>
-        <w:t>[Commenti]</w:t>
-      </w:r>
-    </w:p>
-    <w:p>
-      <w:pPr>
-        <w:spacing w:after="20"/>
-        <w:ind w:left="708"/>
-        <w:rPr>
-          <w:rFonts w:ascii="Calibri" w:eastAsia="Calibri" w:hAnsi="Calibri" w:cs="Calibri"/>
-        </w:rPr>
-      </w:pPr>
-      <w:r>
-        <w:rPr>
-          <w:rFonts w:ascii="Calibri" w:eastAsia="Calibri" w:hAnsi="Calibri" w:cs="Calibri"/>
-        </w:rPr>
-        <w:t>Per commentare un post digitane il numero, (schermata 00.2.1)</w:t>
-      </w:r>
-    </w:p>
-    <w:p>
-      <w:pPr>
-        <w:spacing w:after="160"/>
-        <w:ind w:left="708"/>
-        <w:rPr>
-          <w:rFonts w:ascii="Calibri" w:eastAsia="Calibri" w:hAnsi="Calibri" w:cs="Calibri"/>
-        </w:rPr>
-      </w:pPr>
-      <w:r>
-        <w:rPr>
-          <w:rFonts w:ascii="Calibri" w:eastAsia="Calibri" w:hAnsi="Calibri" w:cs="Calibri"/>
-        </w:rPr>
-        <w:t>per tornare alla schermata precedente premi 0. ___ (schermata 00.5.X)</w:t>
+      </w:pPr>
+      <w:r>
+        <w:t>per tornare alla schermata iniziale premi 0. ___</w:t>
       </w:r>
     </w:p>
     <w:p>
@@ -4699,7 +4146,8 @@
           <w:i/>
           <w:u w:val="single"/>
         </w:rPr>
-        <w:t>(00.5.X.2)</w:t>
+        <w:lastRenderedPageBreak/>
+        <w:t>(00.5)</w:t>
       </w:r>
       <w:r>
         <w:rPr>
@@ -4707,7 +4155,7 @@
           <w:i/>
           <w:u w:val="single"/>
         </w:rPr>
-        <w:t xml:space="preserve"> Visualizza il profilo dell’amico selezionato</w:t>
+        <w:t xml:space="preserve"> Visualizza il profilo e bacheca di un amico</w:t>
       </w:r>
     </w:p>
     <w:p>
@@ -4722,102 +4170,78 @@
         <w:rPr>
           <w:rFonts w:ascii="Calibri" w:eastAsia="Calibri" w:hAnsi="Calibri" w:cs="Calibri"/>
         </w:rPr>
-        <w:t>[Nome cognome]</w:t>
-      </w:r>
-    </w:p>
-    <w:p>
-      <w:pPr>
-        <w:spacing w:after="40"/>
-        <w:ind w:left="708"/>
-        <w:rPr>
-          <w:rFonts w:ascii="Calibri" w:eastAsia="Calibri" w:hAnsi="Calibri" w:cs="Calibri"/>
-        </w:rPr>
-      </w:pPr>
-      <w:r>
-        <w:rPr>
-          <w:rFonts w:ascii="Calibri" w:eastAsia="Calibri" w:hAnsi="Calibri" w:cs="Calibri"/>
-        </w:rPr>
-        <w:t>Sesso: X</w:t>
-      </w:r>
-    </w:p>
-    <w:p>
-      <w:pPr>
-        <w:spacing w:after="40"/>
-        <w:ind w:left="708"/>
-        <w:rPr>
-          <w:rFonts w:ascii="Calibri" w:eastAsia="Calibri" w:hAnsi="Calibri" w:cs="Calibri"/>
-        </w:rPr>
-      </w:pPr>
-      <w:r>
-        <w:rPr>
-          <w:rFonts w:ascii="Calibri" w:eastAsia="Calibri" w:hAnsi="Calibri" w:cs="Calibri"/>
-        </w:rPr>
-        <w:t>Data di nascita: […]</w:t>
-      </w:r>
-    </w:p>
-    <w:p>
-      <w:pPr>
-        <w:spacing w:after="40"/>
-        <w:ind w:left="708"/>
-        <w:rPr>
-          <w:rFonts w:ascii="Calibri" w:eastAsia="Calibri" w:hAnsi="Calibri" w:cs="Calibri"/>
-        </w:rPr>
-      </w:pPr>
-      <w:r>
-        <w:rPr>
-          <w:rFonts w:ascii="Calibri" w:eastAsia="Calibri" w:hAnsi="Calibri" w:cs="Calibri"/>
-        </w:rPr>
-        <w:t>Luogo di nascita: […]</w:t>
-      </w:r>
-    </w:p>
-    <w:p>
-      <w:pPr>
-        <w:spacing w:after="40"/>
-        <w:ind w:left="708"/>
-        <w:rPr>
-          <w:rFonts w:ascii="Calibri" w:eastAsia="Calibri" w:hAnsi="Calibri" w:cs="Calibri"/>
-        </w:rPr>
-      </w:pPr>
-      <w:r>
-        <w:rPr>
-          <w:rFonts w:ascii="Calibri" w:eastAsia="Calibri" w:hAnsi="Calibri" w:cs="Calibri"/>
-        </w:rPr>
-        <w:t>Professione: […]</w:t>
+        <w:t>Seleziona il numero dell’amico di cui visualizzare il profilo o la bacheca:</w:t>
+      </w:r>
+    </w:p>
+    <w:p>
+      <w:pPr>
+        <w:numPr>
+          <w:ilvl w:val="0"/>
+          <w:numId w:val="34"/>
+        </w:numPr>
+        <w:spacing w:after="20"/>
+        <w:ind w:left="1428" w:hanging="360"/>
+        <w:rPr>
+          <w:rFonts w:ascii="Calibri" w:eastAsia="Calibri" w:hAnsi="Calibri" w:cs="Calibri"/>
+        </w:rPr>
+      </w:pPr>
+      <w:r>
+        <w:rPr>
+          <w:rFonts w:ascii="Calibri" w:eastAsia="Calibri" w:hAnsi="Calibri" w:cs="Calibri"/>
+        </w:rPr>
+        <w:t>#1 [Nome cognome]</w:t>
+      </w:r>
+    </w:p>
+    <w:p>
+      <w:pPr>
+        <w:numPr>
+          <w:ilvl w:val="0"/>
+          <w:numId w:val="34"/>
+        </w:numPr>
+        <w:spacing w:after="20"/>
+        <w:ind w:left="1428" w:hanging="360"/>
+        <w:rPr>
+          <w:rFonts w:ascii="Calibri" w:eastAsia="Calibri" w:hAnsi="Calibri" w:cs="Calibri"/>
+        </w:rPr>
+      </w:pPr>
+      <w:r>
+        <w:rPr>
+          <w:rFonts w:ascii="Calibri" w:eastAsia="Calibri" w:hAnsi="Calibri" w:cs="Calibri"/>
+        </w:rPr>
+        <w:t>[…]</w:t>
+      </w:r>
+    </w:p>
+    <w:p>
+      <w:pPr>
+        <w:numPr>
+          <w:ilvl w:val="0"/>
+          <w:numId w:val="34"/>
+        </w:numPr>
+        <w:spacing w:after="120"/>
+        <w:ind w:left="1428" w:hanging="360"/>
+        <w:rPr>
+          <w:rFonts w:ascii="Calibri" w:eastAsia="Calibri" w:hAnsi="Calibri" w:cs="Calibri"/>
+        </w:rPr>
+      </w:pPr>
+      <w:proofErr w:type="spellStart"/>
+      <w:r>
+        <w:rPr>
+          <w:rFonts w:ascii="Calibri" w:eastAsia="Calibri" w:hAnsi="Calibri" w:cs="Calibri"/>
+        </w:rPr>
+        <w:t>#N</w:t>
+      </w:r>
+      <w:proofErr w:type="spellEnd"/>
+      <w:r>
+        <w:rPr>
+          <w:rFonts w:ascii="Calibri" w:eastAsia="Calibri" w:hAnsi="Calibri" w:cs="Calibri"/>
+        </w:rPr>
+        <w:t xml:space="preserve"> [Nome cognome]</w:t>
       </w:r>
     </w:p>
     <w:p>
       <w:pPr>
         <w:spacing w:after="160"/>
         <w:ind w:left="708"/>
-        <w:rPr>
-          <w:rFonts w:ascii="Calibri" w:eastAsia="Calibri" w:hAnsi="Calibri" w:cs="Calibri"/>
-        </w:rPr>
-      </w:pPr>
-      <w:r>
-        <w:rPr>
-          <w:rFonts w:ascii="Calibri" w:eastAsia="Calibri" w:hAnsi="Calibri" w:cs="Calibri"/>
-        </w:rPr>
-        <w:t>Situazione sentimentale: […]</w:t>
-      </w:r>
-    </w:p>
-    <w:p>
-      <w:pPr>
-        <w:spacing w:after="160"/>
-        <w:ind w:left="708"/>
-        <w:rPr>
-          <w:rFonts w:ascii="Calibri" w:eastAsia="Calibri" w:hAnsi="Calibri" w:cs="Calibri"/>
-        </w:rPr>
-      </w:pPr>
-      <w:r>
-        <w:rPr>
-          <w:rFonts w:ascii="Calibri" w:eastAsia="Calibri" w:hAnsi="Calibri" w:cs="Calibri"/>
-        </w:rPr>
-        <w:t>Per tornare alla schermata precedente premi 0. ___ (schermata 00.5.X)</w:t>
-      </w:r>
-    </w:p>
-    <w:p>
-      <w:pPr>
-        <w:spacing w:after="60"/>
         <w:rPr>
           <w:rFonts w:ascii="Calibri" w:eastAsia="Calibri" w:hAnsi="Calibri" w:cs="Calibri"/>
           <w:b/>
@@ -4825,17 +4249,99 @@
           <w:u w:val="single"/>
         </w:rPr>
       </w:pPr>
+      <w:r>
+        <w:rPr>
+          <w:rFonts w:ascii="Calibri" w:eastAsia="Calibri" w:hAnsi="Calibri" w:cs="Calibri"/>
+        </w:rPr>
+        <w:t>Per tornare alla schermata iniziale, premi 0. ___</w:t>
+      </w:r>
     </w:p>
     <w:p>
       <w:pPr>
         <w:spacing w:after="60"/>
+        <w:rPr>
+          <w:rFonts w:ascii="Calibri" w:eastAsia="Calibri" w:hAnsi="Calibri" w:cs="Calibri"/>
+          <w:i/>
+          <w:u w:val="single"/>
+        </w:rPr>
+      </w:pPr>
+      <w:r>
         <w:rPr>
           <w:rFonts w:ascii="Calibri" w:eastAsia="Calibri" w:hAnsi="Calibri" w:cs="Calibri"/>
           <w:b/>
           <w:i/>
           <w:u w:val="single"/>
         </w:rPr>
-      </w:pPr>
+        <w:t>(00.5.X)</w:t>
+      </w:r>
+      <w:r>
+        <w:rPr>
+          <w:rFonts w:ascii="Calibri" w:eastAsia="Calibri" w:hAnsi="Calibri" w:cs="Calibri"/>
+          <w:i/>
+          <w:u w:val="single"/>
+        </w:rPr>
+        <w:t xml:space="preserve"> Selezionato l’amico di cui visualizzare il profilo o la bacheca</w:t>
+      </w:r>
+    </w:p>
+    <w:p>
+      <w:pPr>
+        <w:spacing w:after="20"/>
+        <w:ind w:left="708"/>
+        <w:rPr>
+          <w:rFonts w:ascii="Calibri" w:eastAsia="Calibri" w:hAnsi="Calibri" w:cs="Calibri"/>
+        </w:rPr>
+      </w:pPr>
+      <w:r>
+        <w:rPr>
+          <w:rFonts w:ascii="Calibri" w:eastAsia="Calibri" w:hAnsi="Calibri" w:cs="Calibri"/>
+        </w:rPr>
+        <w:t>Per visualizzare la sua bacheca premi 1,</w:t>
+      </w:r>
+    </w:p>
+    <w:p>
+      <w:pPr>
+        <w:spacing w:after="20"/>
+        <w:ind w:left="708"/>
+        <w:rPr>
+          <w:rFonts w:ascii="Calibri" w:eastAsia="Calibri" w:hAnsi="Calibri" w:cs="Calibri"/>
+        </w:rPr>
+      </w:pPr>
+      <w:r>
+        <w:rPr>
+          <w:rFonts w:ascii="Calibri" w:eastAsia="Calibri" w:hAnsi="Calibri" w:cs="Calibri"/>
+        </w:rPr>
+        <w:t>per visualizzare il suo profilo premi 2,</w:t>
+      </w:r>
+    </w:p>
+    <w:p>
+      <w:pPr>
+        <w:spacing w:after="20"/>
+        <w:ind w:left="708"/>
+        <w:rPr>
+          <w:rFonts w:ascii="Calibri" w:eastAsia="Calibri" w:hAnsi="Calibri" w:cs="Calibri"/>
+        </w:rPr>
+      </w:pPr>
+      <w:r>
+        <w:rPr>
+          <w:rFonts w:ascii="Calibri" w:eastAsia="Calibri" w:hAnsi="Calibri" w:cs="Calibri"/>
+        </w:rPr>
+        <w:t>per tornare alla selezione dell'amico, premi 3,</w:t>
+      </w:r>
+    </w:p>
+    <w:p>
+      <w:pPr>
+        <w:spacing w:after="160"/>
+        <w:ind w:left="708"/>
+        <w:rPr>
+          <w:rFonts w:ascii="Calibri" w:eastAsia="Calibri" w:hAnsi="Calibri" w:cs="Calibri"/>
+        </w:rPr>
+      </w:pPr>
+      <w:r>
+        <w:rPr>
+          <w:rFonts w:ascii="Calibri" w:eastAsia="Calibri" w:hAnsi="Calibri" w:cs="Calibri"/>
+        </w:rPr>
+        <w:t>per tornare alla schermata iniziale, premi 0.___</w:t>
+      </w:r>
     </w:p>
     <w:p>
       <w:pPr>
@@ -4853,8 +4359,7 @@
           <w:i/>
           <w:u w:val="single"/>
         </w:rPr>
-        <w:lastRenderedPageBreak/>
-        <w:t>(00.6)</w:t>
+        <w:t>(00.5.X.1)</w:t>
       </w:r>
       <w:r>
         <w:rPr>
@@ -4862,37 +4367,7 @@
           <w:i/>
           <w:u w:val="single"/>
         </w:rPr>
-        <w:t xml:space="preserve"> Crea post</w:t>
-      </w:r>
-    </w:p>
-    <w:p>
-      <w:pPr>
-        <w:spacing w:after="100"/>
-        <w:ind w:left="708"/>
-        <w:rPr>
-          <w:rFonts w:ascii="Calibri" w:eastAsia="Calibri" w:hAnsi="Calibri" w:cs="Calibri"/>
-        </w:rPr>
-      </w:pPr>
-      <w:r>
-        <w:rPr>
-          <w:rFonts w:ascii="Calibri" w:eastAsia="Calibri" w:hAnsi="Calibri" w:cs="Calibri"/>
-        </w:rPr>
-        <w:t>Creazione di un nuovo post:</w:t>
-      </w:r>
-    </w:p>
-    <w:p>
-      <w:pPr>
-        <w:spacing w:after="100"/>
-        <w:ind w:left="708"/>
-        <w:rPr>
-          <w:rFonts w:ascii="Calibri" w:eastAsia="Calibri" w:hAnsi="Calibri" w:cs="Calibri"/>
-        </w:rPr>
-      </w:pPr>
-      <w:r>
-        <w:rPr>
-          <w:rFonts w:ascii="Calibri" w:eastAsia="Calibri" w:hAnsi="Calibri" w:cs="Calibri"/>
-        </w:rPr>
-        <w:t>Titolo o breve descrizione: [...]</w:t>
+        <w:t xml:space="preserve"> Visualizza la bacheca dell’amico selezionato</w:t>
       </w:r>
     </w:p>
     <w:p>
@@ -4907,7 +4382,105 @@
         <w:rPr>
           <w:rFonts w:ascii="Calibri" w:eastAsia="Calibri" w:hAnsi="Calibri" w:cs="Calibri"/>
         </w:rPr>
-        <w:t>Contenuto: [...]</w:t>
+        <w:t>Bacheca</w:t>
+      </w:r>
+    </w:p>
+    <w:p>
+      <w:pPr>
+        <w:spacing w:after="0"/>
+        <w:ind w:left="708"/>
+        <w:rPr>
+          <w:rFonts w:ascii="Calibri" w:eastAsia="Calibri" w:hAnsi="Calibri" w:cs="Calibri"/>
+        </w:rPr>
+      </w:pPr>
+      <w:r>
+        <w:rPr>
+          <w:rFonts w:ascii="Calibri" w:eastAsia="Calibri" w:hAnsi="Calibri" w:cs="Calibri"/>
+        </w:rPr>
+        <w:t>#1 [Testo del post dell'utente]</w:t>
+      </w:r>
+    </w:p>
+    <w:p>
+      <w:pPr>
+        <w:spacing w:after="120"/>
+        <w:ind w:left="708"/>
+        <w:rPr>
+          <w:rFonts w:ascii="Calibri" w:eastAsia="Calibri" w:hAnsi="Calibri" w:cs="Calibri"/>
+        </w:rPr>
+      </w:pPr>
+      <w:r>
+        <w:rPr>
+          <w:rFonts w:ascii="Calibri" w:eastAsia="Calibri" w:hAnsi="Calibri" w:cs="Calibri"/>
+        </w:rPr>
+        <w:t>[Commenti]</w:t>
+      </w:r>
+    </w:p>
+    <w:p>
+      <w:pPr>
+        <w:spacing w:after="0"/>
+        <w:ind w:left="708"/>
+        <w:rPr>
+          <w:rFonts w:ascii="Calibri" w:eastAsia="Calibri" w:hAnsi="Calibri" w:cs="Calibri"/>
+        </w:rPr>
+      </w:pPr>
+      <w:r>
+        <w:rPr>
+          <w:rFonts w:ascii="Calibri" w:eastAsia="Calibri" w:hAnsi="Calibri" w:cs="Calibri"/>
+        </w:rPr>
+        <w:t>#2 [Testo del post dell'utente]</w:t>
+      </w:r>
+    </w:p>
+    <w:p>
+      <w:pPr>
+        <w:spacing w:after="120"/>
+        <w:ind w:left="708"/>
+        <w:rPr>
+          <w:rFonts w:ascii="Calibri" w:eastAsia="Calibri" w:hAnsi="Calibri" w:cs="Calibri"/>
+        </w:rPr>
+      </w:pPr>
+      <w:r>
+        <w:rPr>
+          <w:rFonts w:ascii="Calibri" w:eastAsia="Calibri" w:hAnsi="Calibri" w:cs="Calibri"/>
+        </w:rPr>
+        <w:t>[Commenti]</w:t>
+      </w:r>
+    </w:p>
+    <w:p>
+      <w:pPr>
+        <w:spacing w:after="0"/>
+        <w:ind w:left="708"/>
+        <w:rPr>
+          <w:rFonts w:ascii="Calibri" w:eastAsia="Calibri" w:hAnsi="Calibri" w:cs="Calibri"/>
+        </w:rPr>
+      </w:pPr>
+      <w:proofErr w:type="spellStart"/>
+      <w:r>
+        <w:rPr>
+          <w:rFonts w:ascii="Calibri" w:eastAsia="Calibri" w:hAnsi="Calibri" w:cs="Calibri"/>
+        </w:rPr>
+        <w:t>#N</w:t>
+      </w:r>
+      <w:proofErr w:type="spellEnd"/>
+      <w:r>
+        <w:rPr>
+          <w:rFonts w:ascii="Calibri" w:eastAsia="Calibri" w:hAnsi="Calibri" w:cs="Calibri"/>
+        </w:rPr>
+        <w:t xml:space="preserve"> [Testo del post dell'utente]</w:t>
+      </w:r>
+    </w:p>
+    <w:p>
+      <w:pPr>
+        <w:spacing w:after="120"/>
+        <w:ind w:left="708"/>
+        <w:rPr>
+          <w:rFonts w:ascii="Calibri" w:eastAsia="Calibri" w:hAnsi="Calibri" w:cs="Calibri"/>
+        </w:rPr>
+      </w:pPr>
+      <w:r>
+        <w:rPr>
+          <w:rFonts w:ascii="Calibri" w:eastAsia="Calibri" w:hAnsi="Calibri" w:cs="Calibri"/>
+        </w:rPr>
+        <w:t>[Commenti]</w:t>
       </w:r>
     </w:p>
     <w:p>
@@ -4922,7 +4495,7 @@
         <w:rPr>
           <w:rFonts w:ascii="Calibri" w:eastAsia="Calibri" w:hAnsi="Calibri" w:cs="Calibri"/>
         </w:rPr>
-        <w:t>Per confermare il post premi 1,</w:t>
+        <w:t>Per commentare un post digitane il numero, (schermata 00.2.1)</w:t>
       </w:r>
     </w:p>
     <w:p>
@@ -4937,102 +4510,139 @@
         <w:rPr>
           <w:rFonts w:ascii="Calibri" w:eastAsia="Calibri" w:hAnsi="Calibri" w:cs="Calibri"/>
         </w:rPr>
-        <w:t>per annullare e tornare alla schermata iniziale premi 0. ___</w:t>
+        <w:t>per tornare alla schermata precedente premi 0. ___ (schermata 00.5.X)</w:t>
       </w:r>
     </w:p>
     <w:p>
       <w:pPr>
         <w:spacing w:after="60"/>
         <w:rPr>
+          <w:rFonts w:ascii="Calibri" w:eastAsia="Calibri" w:hAnsi="Calibri" w:cs="Calibri"/>
           <w:i/>
           <w:u w:val="single"/>
         </w:rPr>
       </w:pPr>
       <w:r>
         <w:rPr>
+          <w:rFonts w:ascii="Calibri" w:eastAsia="Calibri" w:hAnsi="Calibri" w:cs="Calibri"/>
           <w:b/>
           <w:i/>
           <w:u w:val="single"/>
         </w:rPr>
-        <w:t>(00.7)</w:t>
-      </w:r>
-      <w:r>
-        <w:rPr>
+        <w:t>(00.5.X.2)</w:t>
+      </w:r>
+      <w:r>
+        <w:rPr>
+          <w:rFonts w:ascii="Calibri" w:eastAsia="Calibri" w:hAnsi="Calibri" w:cs="Calibri"/>
           <w:i/>
           <w:u w:val="single"/>
         </w:rPr>
-        <w:t xml:space="preserve"> Visualizza eventi</w:t>
-      </w:r>
-    </w:p>
-    <w:p>
-      <w:pPr>
-        <w:spacing w:after="60"/>
-      </w:pPr>
-      <w:r>
-        <w:rPr>
-          <w:color w:val="FF0000"/>
-        </w:rPr>
-        <w:tab/>
-      </w:r>
-      <w:r>
-        <w:t>Visualizza lista per ordine di giorno degli eventi creati</w:t>
-      </w:r>
-      <w:r>
-        <w:tab/>
-      </w:r>
-    </w:p>
-    <w:p>
-      <w:pPr>
-        <w:spacing w:after="60"/>
-      </w:pPr>
-      <w:r>
-        <w:tab/>
-        <w:t>[Evento X]</w:t>
-      </w:r>
-    </w:p>
-    <w:p>
-      <w:pPr>
-        <w:spacing w:after="60"/>
-      </w:pPr>
-      <w:r>
-        <w:tab/>
-        <w:t>Titolo evento: […]</w:t>
-      </w:r>
-    </w:p>
-    <w:p>
-      <w:pPr>
-        <w:spacing w:after="60"/>
-      </w:pPr>
-      <w:r>
-        <w:tab/>
-        <w:t>Eventuali commenti: […]</w:t>
-      </w:r>
-    </w:p>
-    <w:p>
-      <w:pPr>
-        <w:spacing w:after="60"/>
-      </w:pPr>
-      <w:r>
-        <w:tab/>
-        <w:t>Data inizio: [...]</w:t>
-      </w:r>
-    </w:p>
-    <w:p>
-      <w:pPr>
-        <w:spacing w:after="60"/>
-      </w:pPr>
-      <w:r>
-        <w:tab/>
-        <w:t>Data fine: […]</w:t>
-      </w:r>
-    </w:p>
-    <w:p>
-      <w:pPr>
-        <w:spacing w:after="60"/>
-      </w:pPr>
-      <w:r>
-        <w:tab/>
-        <w:t>Elenco invitati all’evento: […]</w:t>
+        <w:t xml:space="preserve"> Visualizza il profilo dell’amico selezionato</w:t>
+      </w:r>
+    </w:p>
+    <w:p>
+      <w:pPr>
+        <w:spacing w:after="40"/>
+        <w:ind w:left="708"/>
+        <w:rPr>
+          <w:rFonts w:ascii="Calibri" w:eastAsia="Calibri" w:hAnsi="Calibri" w:cs="Calibri"/>
+        </w:rPr>
+      </w:pPr>
+      <w:r>
+        <w:rPr>
+          <w:rFonts w:ascii="Calibri" w:eastAsia="Calibri" w:hAnsi="Calibri" w:cs="Calibri"/>
+        </w:rPr>
+        <w:t>[Nome cognome]</w:t>
+      </w:r>
+    </w:p>
+    <w:p>
+      <w:pPr>
+        <w:spacing w:after="40"/>
+        <w:ind w:left="708"/>
+        <w:rPr>
+          <w:rFonts w:ascii="Calibri" w:eastAsia="Calibri" w:hAnsi="Calibri" w:cs="Calibri"/>
+        </w:rPr>
+      </w:pPr>
+      <w:r>
+        <w:rPr>
+          <w:rFonts w:ascii="Calibri" w:eastAsia="Calibri" w:hAnsi="Calibri" w:cs="Calibri"/>
+        </w:rPr>
+        <w:t>Sesso: X</w:t>
+      </w:r>
+    </w:p>
+    <w:p>
+      <w:pPr>
+        <w:spacing w:after="40"/>
+        <w:ind w:left="708"/>
+        <w:rPr>
+          <w:rFonts w:ascii="Calibri" w:eastAsia="Calibri" w:hAnsi="Calibri" w:cs="Calibri"/>
+        </w:rPr>
+      </w:pPr>
+      <w:r>
+        <w:rPr>
+          <w:rFonts w:ascii="Calibri" w:eastAsia="Calibri" w:hAnsi="Calibri" w:cs="Calibri"/>
+        </w:rPr>
+        <w:t>Data di nascita: […]</w:t>
+      </w:r>
+    </w:p>
+    <w:p>
+      <w:pPr>
+        <w:spacing w:after="40"/>
+        <w:ind w:left="708"/>
+        <w:rPr>
+          <w:rFonts w:ascii="Calibri" w:eastAsia="Calibri" w:hAnsi="Calibri" w:cs="Calibri"/>
+        </w:rPr>
+      </w:pPr>
+      <w:r>
+        <w:rPr>
+          <w:rFonts w:ascii="Calibri" w:eastAsia="Calibri" w:hAnsi="Calibri" w:cs="Calibri"/>
+        </w:rPr>
+        <w:t>Luogo di nascita: […]</w:t>
+      </w:r>
+    </w:p>
+    <w:p>
+      <w:pPr>
+        <w:spacing w:after="40"/>
+        <w:ind w:left="708"/>
+        <w:rPr>
+          <w:rFonts w:ascii="Calibri" w:eastAsia="Calibri" w:hAnsi="Calibri" w:cs="Calibri"/>
+        </w:rPr>
+      </w:pPr>
+      <w:r>
+        <w:rPr>
+          <w:rFonts w:ascii="Calibri" w:eastAsia="Calibri" w:hAnsi="Calibri" w:cs="Calibri"/>
+        </w:rPr>
+        <w:t>Professione: […]</w:t>
+      </w:r>
+    </w:p>
+    <w:p>
+      <w:pPr>
+        <w:spacing w:after="160"/>
+        <w:ind w:left="708"/>
+        <w:rPr>
+          <w:rFonts w:ascii="Calibri" w:eastAsia="Calibri" w:hAnsi="Calibri" w:cs="Calibri"/>
+        </w:rPr>
+      </w:pPr>
+      <w:r>
+        <w:rPr>
+          <w:rFonts w:ascii="Calibri" w:eastAsia="Calibri" w:hAnsi="Calibri" w:cs="Calibri"/>
+        </w:rPr>
+        <w:t>Situazione sentimentale: […]</w:t>
+      </w:r>
+    </w:p>
+    <w:p>
+      <w:pPr>
+        <w:spacing w:after="160"/>
+        <w:ind w:left="708"/>
+        <w:rPr>
+          <w:rFonts w:ascii="Calibri" w:eastAsia="Calibri" w:hAnsi="Calibri" w:cs="Calibri"/>
+        </w:rPr>
+      </w:pPr>
+      <w:r>
+        <w:rPr>
+          <w:rFonts w:ascii="Calibri" w:eastAsia="Calibri" w:hAnsi="Calibri" w:cs="Calibri"/>
+        </w:rPr>
+        <w:t>Per tornare alla schermata precedente premi 0. ___ (schermata 00.5.X)</w:t>
       </w:r>
     </w:p>
     <w:p>
@@ -5051,8 +4661,101 @@
           <w:i/>
           <w:u w:val="single"/>
         </w:rPr>
-        <w:t xml:space="preserve"> (00.</w:t>
-      </w:r>
+        <w:t>(00.6)</w:t>
+      </w:r>
+      <w:r>
+        <w:rPr>
+          <w:rFonts w:ascii="Calibri" w:eastAsia="Calibri" w:hAnsi="Calibri" w:cs="Calibri"/>
+          <w:i/>
+          <w:u w:val="single"/>
+        </w:rPr>
+        <w:t xml:space="preserve"> Crea post</w:t>
+      </w:r>
+    </w:p>
+    <w:p>
+      <w:pPr>
+        <w:spacing w:after="100"/>
+        <w:ind w:left="708"/>
+        <w:rPr>
+          <w:rFonts w:ascii="Calibri" w:eastAsia="Calibri" w:hAnsi="Calibri" w:cs="Calibri"/>
+        </w:rPr>
+      </w:pPr>
+      <w:r>
+        <w:rPr>
+          <w:rFonts w:ascii="Calibri" w:eastAsia="Calibri" w:hAnsi="Calibri" w:cs="Calibri"/>
+        </w:rPr>
+        <w:t>Creazione di un nuovo post:</w:t>
+      </w:r>
+    </w:p>
+    <w:p>
+      <w:pPr>
+        <w:spacing w:after="100"/>
+        <w:ind w:left="708"/>
+        <w:rPr>
+          <w:rFonts w:ascii="Calibri" w:eastAsia="Calibri" w:hAnsi="Calibri" w:cs="Calibri"/>
+        </w:rPr>
+      </w:pPr>
+      <w:r>
+        <w:rPr>
+          <w:rFonts w:ascii="Calibri" w:eastAsia="Calibri" w:hAnsi="Calibri" w:cs="Calibri"/>
+        </w:rPr>
+        <w:t>Titolo o breve descrizione: [...]</w:t>
+      </w:r>
+    </w:p>
+    <w:p>
+      <w:pPr>
+        <w:spacing w:after="60"/>
+        <w:ind w:left="708"/>
+        <w:rPr>
+          <w:rFonts w:ascii="Calibri" w:eastAsia="Calibri" w:hAnsi="Calibri" w:cs="Calibri"/>
+        </w:rPr>
+      </w:pPr>
+      <w:r>
+        <w:rPr>
+          <w:rFonts w:ascii="Calibri" w:eastAsia="Calibri" w:hAnsi="Calibri" w:cs="Calibri"/>
+        </w:rPr>
+        <w:t>Contenuto: [...]</w:t>
+      </w:r>
+    </w:p>
+    <w:p>
+      <w:pPr>
+        <w:spacing w:after="20"/>
+        <w:ind w:left="708"/>
+        <w:rPr>
+          <w:rFonts w:ascii="Calibri" w:eastAsia="Calibri" w:hAnsi="Calibri" w:cs="Calibri"/>
+        </w:rPr>
+      </w:pPr>
+      <w:r>
+        <w:rPr>
+          <w:rFonts w:ascii="Calibri" w:eastAsia="Calibri" w:hAnsi="Calibri" w:cs="Calibri"/>
+        </w:rPr>
+        <w:t>Per confermare il post premi 1,</w:t>
+      </w:r>
+    </w:p>
+    <w:p>
+      <w:pPr>
+        <w:spacing w:after="160"/>
+        <w:ind w:left="708"/>
+        <w:rPr>
+          <w:rFonts w:ascii="Calibri" w:eastAsia="Calibri" w:hAnsi="Calibri" w:cs="Calibri"/>
+        </w:rPr>
+      </w:pPr>
+      <w:r>
+        <w:rPr>
+          <w:rFonts w:ascii="Calibri" w:eastAsia="Calibri" w:hAnsi="Calibri" w:cs="Calibri"/>
+        </w:rPr>
+        <w:t>per annullare e tornare alla schermata iniziale premi 0. ___</w:t>
+      </w:r>
+    </w:p>
+    <w:p>
+      <w:pPr>
+        <w:spacing w:after="60"/>
+        <w:rPr>
+          <w:rFonts w:ascii="Calibri" w:eastAsia="Calibri" w:hAnsi="Calibri" w:cs="Calibri"/>
+          <w:i/>
+          <w:u w:val="single"/>
+        </w:rPr>
+      </w:pPr>
       <w:r>
         <w:rPr>
           <w:rFonts w:ascii="Calibri" w:eastAsia="Calibri" w:hAnsi="Calibri" w:cs="Calibri"/>
@@ -5060,7 +4763,16 @@
           <w:i/>
           <w:u w:val="single"/>
         </w:rPr>
-        <w:t>8</w:t>
+        <w:t>(00.</w:t>
+      </w:r>
+      <w:r>
+        <w:rPr>
+          <w:rFonts w:ascii="Calibri" w:eastAsia="Calibri" w:hAnsi="Calibri" w:cs="Calibri"/>
+          <w:b/>
+          <w:i/>
+          <w:u w:val="single"/>
+        </w:rPr>
+        <w:t>7</w:t>
       </w:r>
       <w:r>
         <w:rPr>
@@ -5195,7 +4907,7 @@
             <w:rPr>
               <w:noProof/>
             </w:rPr>
-            <w:t>8</w:t>
+            <w:t>7</w:t>
           </w:r>
         </w:fldSimple>
       </w:p>

</xml_diff>